<commit_message>
allow grey headers, do not wrap exercises
</commit_message>
<xml_diff>
--- a/custom-reference.docx
+++ b/custom-reference.docx
@@ -1,151 +1,248 @@
 
 <file path=word/document.xml><?xml version="1.0" encoding="utf-8"?>
-<w:document xmlns:wpc="http://schemas.microsoft.com/office/word/2010/wordprocessingCanvas" xmlns:cx="http://schemas.microsoft.com/office/drawing/2014/chartex" xmlns:cx1="http://schemas.microsoft.com/office/drawing/2015/9/8/chartex" xmlns:cx2="http://schemas.microsoft.com/office/drawing/2015/10/21/chartex" xmlns:cx3="http://schemas.microsoft.com/office/drawing/2016/5/9/chartex" xmlns:cx4="http://schemas.microsoft.com/office/drawing/2016/5/10/chartex" xmlns:cx5="http://schemas.microsoft.com/office/drawing/2016/5/11/chartex" xmlns:cx6="http://schemas.microsoft.com/office/drawing/2016/5/12/chartex" xmlns:cx7="http://schemas.microsoft.com/office/drawing/2016/5/13/chartex" xmlns:cx8="http://schemas.microsoft.com/office/drawing/2016/5/14/chartex" xmlns:mc="http://schemas.openxmlformats.org/markup-compatibility/2006" xmlns:aink="http://schemas.microsoft.com/office/drawing/2016/ink" xmlns:am3d="http://schemas.microsoft.com/office/drawing/2017/model3d" xmlns:o="urn:schemas-microsoft-com:office:office" xmlns:r="http://schemas.openxmlformats.org/officeDocument/2006/relationships" xmlns:m="http://schemas.openxmlformats.org/officeDocument/2006/math" xmlns:v="urn:schemas-microsoft-com:vml" xmlns:wp14="http://schemas.microsoft.com/office/word/2010/wordprocessingDrawing" xmlns:wp="http://schemas.openxmlformats.org/drawingml/2006/wordprocessingDrawing" xmlns:w10="urn:schemas-microsoft-com:office:word" xmlns:w="http://schemas.openxmlformats.org/wordprocessingml/2006/main" xmlns:w14="http://schemas.microsoft.com/office/word/2010/wordml" xmlns:w15="http://schemas.microsoft.com/office/word/2012/wordml" xmlns:w16cid="http://schemas.microsoft.com/office/word/2016/wordml/cid" xmlns:w16se="http://schemas.microsoft.com/office/word/2015/wordml/symex" xmlns:wpg="http://schemas.microsoft.com/office/word/2010/wordprocessingGroup" xmlns:wpi="http://schemas.microsoft.com/office/word/2010/wordprocessingInk" xmlns:wne="http://schemas.microsoft.com/office/word/2006/wordml" xmlns:wps="http://schemas.microsoft.com/office/word/2010/wordprocessingShape" mc:Ignorable="w14 w15 w16se w16cid wp14">
+<w:document xmlns:o="urn:schemas-microsoft-com:office:office" xmlns:r="http://schemas.openxmlformats.org/officeDocument/2006/relationships" xmlns:v="urn:schemas-microsoft-com:vml" xmlns:w="http://schemas.openxmlformats.org/wordprocessingml/2006/main" xmlns:w10="urn:schemas-microsoft-com:office:word" xmlns:wp="http://schemas.openxmlformats.org/drawingml/2006/wordprocessingDrawing" xmlns:wps="http://schemas.microsoft.com/office/word/2010/wordprocessingShape" xmlns:wpg="http://schemas.microsoft.com/office/word/2010/wordprocessingGroup" xmlns:mc="http://schemas.openxmlformats.org/markup-compatibility/2006" xmlns:wp14="http://schemas.microsoft.com/office/word/2010/wordprocessingDrawing" xmlns:w14="http://schemas.microsoft.com/office/word/2010/wordml" mc:Ignorable="w14 wp14">
   <w:body>
     <w:p>
       <w:pPr>
         <w:pStyle w:val="Title"/>
-      </w:pPr>
-      <w:r>
-        <w:t xml:space="preserve"> Title </w:t>
+        <w:spacing w:before="480" w:after="240"/>
+        <w:rPr/>
+      </w:pPr>
+      <w:r>
+        <w:rPr/>
+        <w:t xml:space="preserve"> </w:t>
+      </w:r>
+      <w:r>
+        <w:rPr/>
+        <w:t xml:space="preserve">Title </w:t>
       </w:r>
     </w:p>
     <w:p>
       <w:pPr>
         <w:pStyle w:val="Subtitle"/>
-      </w:pPr>
-      <w:r>
-        <w:t xml:space="preserve"> Subtitle </w:t>
+        <w:rPr/>
+      </w:pPr>
+      <w:r>
+        <w:rPr/>
+        <w:t xml:space="preserve"> </w:t>
+      </w:r>
+      <w:r>
+        <w:rPr/>
+        <w:t xml:space="preserve">Subtitle </w:t>
       </w:r>
     </w:p>
     <w:p>
       <w:pPr>
         <w:pStyle w:val="Author"/>
-      </w:pPr>
-      <w:r>
-        <w:t xml:space="preserve"> Author </w:t>
+        <w:rPr/>
+      </w:pPr>
+      <w:r>
+        <w:rPr/>
+        <w:t xml:space="preserve"> </w:t>
+      </w:r>
+      <w:r>
+        <w:rPr/>
+        <w:t xml:space="preserve">Author </w:t>
       </w:r>
     </w:p>
     <w:p>
       <w:pPr>
         <w:pStyle w:val="Date"/>
-      </w:pPr>
-      <w:r>
-        <w:t xml:space="preserve"> Date </w:t>
+        <w:rPr/>
+      </w:pPr>
+      <w:r>
+        <w:rPr/>
+        <w:t xml:space="preserve"> </w:t>
+      </w:r>
+      <w:r>
+        <w:rPr/>
+        <w:t xml:space="preserve">Date </w:t>
       </w:r>
     </w:p>
     <w:p>
       <w:pPr>
         <w:pStyle w:val="Abstract"/>
-      </w:pPr>
-      <w:r>
-        <w:t xml:space="preserve"> Abstract </w:t>
+        <w:rPr/>
+      </w:pPr>
+      <w:r>
+        <w:rPr/>
+        <w:t xml:space="preserve"> </w:t>
+      </w:r>
+      <w:r>
+        <w:rPr/>
+        <w:t xml:space="preserve">Abstract </w:t>
       </w:r>
     </w:p>
     <w:p>
       <w:pPr>
         <w:pStyle w:val="Heading1"/>
+        <w:rPr/>
       </w:pPr>
       <w:bookmarkStart w:id="0" w:name="heading-1"/>
       <w:r>
-        <w:t xml:space="preserve"> Heading 1 </w:t>
+        <w:rPr/>
+        <w:t xml:space="preserve"> </w:t>
+      </w:r>
+      <w:r>
+        <w:rPr/>
+        <w:t xml:space="preserve">Heading 1 </w:t>
       </w:r>
       <w:bookmarkEnd w:id="0"/>
     </w:p>
     <w:p>
       <w:pPr>
         <w:pStyle w:val="Heading2"/>
+        <w:rPr/>
       </w:pPr>
       <w:bookmarkStart w:id="1" w:name="heading-2"/>
       <w:r>
-        <w:t xml:space="preserve"> Heading 2 </w:t>
+        <w:rPr/>
+        <w:t xml:space="preserve"> </w:t>
+      </w:r>
+      <w:r>
+        <w:rPr/>
+        <w:t xml:space="preserve">Heading 2 </w:t>
       </w:r>
       <w:bookmarkEnd w:id="1"/>
     </w:p>
     <w:p>
       <w:pPr>
         <w:pStyle w:val="Heading3"/>
+        <w:rPr/>
       </w:pPr>
       <w:bookmarkStart w:id="2" w:name="heading-3"/>
       <w:r>
-        <w:t xml:space="preserve"> Heading 3 </w:t>
+        <w:rPr/>
+        <w:t xml:space="preserve"> </w:t>
+      </w:r>
+      <w:r>
+        <w:rPr/>
+        <w:t xml:space="preserve">Heading 3 </w:t>
       </w:r>
       <w:bookmarkEnd w:id="2"/>
     </w:p>
     <w:p>
       <w:pPr>
         <w:pStyle w:val="Heading4"/>
+        <w:rPr/>
       </w:pPr>
       <w:bookmarkStart w:id="3" w:name="heading-4"/>
       <w:r>
-        <w:t xml:space="preserve"> Heading 4 </w:t>
+        <w:rPr/>
+        <w:t xml:space="preserve"> </w:t>
+      </w:r>
+      <w:r>
+        <w:rPr/>
+        <w:t xml:space="preserve">Heading 4 </w:t>
       </w:r>
       <w:bookmarkEnd w:id="3"/>
     </w:p>
     <w:p>
       <w:pPr>
         <w:pStyle w:val="Heading5"/>
+        <w:rPr/>
       </w:pPr>
       <w:bookmarkStart w:id="4" w:name="heading-5"/>
       <w:r>
-        <w:t xml:space="preserve"> Heading 5 </w:t>
+        <w:rPr/>
+        <w:t xml:space="preserve"> </w:t>
+      </w:r>
+      <w:r>
+        <w:rPr/>
+        <w:t xml:space="preserve">Heading 5 </w:t>
       </w:r>
       <w:bookmarkEnd w:id="4"/>
     </w:p>
     <w:p>
       <w:pPr>
         <w:pStyle w:val="Heading6"/>
+        <w:rPr/>
       </w:pPr>
       <w:bookmarkStart w:id="5" w:name="heading-6"/>
       <w:r>
-        <w:t xml:space="preserve"> Heading 6 </w:t>
+        <w:rPr/>
+        <w:t xml:space="preserve"> </w:t>
+      </w:r>
+      <w:r>
+        <w:rPr/>
+        <w:t xml:space="preserve">Heading 6 </w:t>
       </w:r>
       <w:bookmarkEnd w:id="5"/>
     </w:p>
     <w:p>
       <w:pPr>
         <w:pStyle w:val="Heading7"/>
+        <w:rPr/>
       </w:pPr>
       <w:bookmarkStart w:id="6" w:name="heading-7"/>
       <w:r>
-        <w:t xml:space="preserve"> Heading 7 </w:t>
+        <w:rPr/>
+        <w:t xml:space="preserve"> </w:t>
+      </w:r>
+      <w:r>
+        <w:rPr/>
+        <w:t xml:space="preserve">Heading 7 </w:t>
       </w:r>
       <w:bookmarkEnd w:id="6"/>
     </w:p>
     <w:p>
       <w:pPr>
         <w:pStyle w:val="Heading8"/>
+        <w:rPr/>
       </w:pPr>
       <w:bookmarkStart w:id="7" w:name="heading-8"/>
       <w:r>
-        <w:t xml:space="preserve"> Heading 8 </w:t>
+        <w:rPr/>
+        <w:t xml:space="preserve"> </w:t>
+      </w:r>
+      <w:r>
+        <w:rPr/>
+        <w:t xml:space="preserve">Heading 8 </w:t>
       </w:r>
       <w:bookmarkEnd w:id="7"/>
     </w:p>
     <w:p>
       <w:pPr>
         <w:pStyle w:val="Heading9"/>
+        <w:rPr/>
       </w:pPr>
       <w:bookmarkStart w:id="8" w:name="heading-9"/>
       <w:r>
-        <w:t xml:space="preserve"> Heading 9 </w:t>
+        <w:rPr/>
+        <w:t xml:space="preserve"> </w:t>
+      </w:r>
+      <w:r>
+        <w:rPr/>
+        <w:t xml:space="preserve">Heading 9 </w:t>
       </w:r>
       <w:bookmarkEnd w:id="8"/>
     </w:p>
     <w:p>
       <w:pPr>
         <w:pStyle w:val="FirstParagraph"/>
-      </w:pPr>
-      <w:r>
-        <w:t xml:space="preserve"> First Paragraph. </w:t>
-      </w:r>
-    </w:p>
-    <w:p>
-      <w:pPr>
-        <w:pStyle w:val="BodyText"/>
-      </w:pPr>
-      <w:r>
-        <w:t xml:space="preserve"> Body Text. Body Text Char.    </w:t>
+        <w:rPr/>
+      </w:pPr>
+      <w:r>
+        <w:rPr/>
+        <w:t xml:space="preserve"> </w:t>
+      </w:r>
+      <w:r>
+        <w:rPr/>
+        <w:t xml:space="preserve">First Paragraph. </w:t>
+      </w:r>
+    </w:p>
+    <w:p>
+      <w:pPr>
+        <w:pStyle w:val="TextBody"/>
+        <w:rPr/>
+      </w:pPr>
+      <w:r>
+        <w:rPr/>
+        <w:t xml:space="preserve"> </w:t>
+      </w:r>
+      <w:r>
+        <w:rPr/>
+        <w:t xml:space="preserve">Body Text. Body Text Char.    </w:t>
       </w:r>
       <w:r>
         <w:rPr>
@@ -154,99 +251,161 @@
         <w:t xml:space="preserve"> Verbatim Char </w:t>
       </w:r>
       <w:r>
+        <w:rPr/>
         <w:t xml:space="preserve"> .    </w:t>
       </w:r>
-      <w:hyperlink r:id="rId7">
+      <w:hyperlink r:id="rId2">
         <w:r>
           <w:rPr>
-            <w:rStyle w:val="Hyperlink"/>
+            <w:rStyle w:val="Internetverknpfung"/>
           </w:rPr>
           <w:t xml:space="preserve"> Hyperlink </w:t>
         </w:r>
       </w:hyperlink>
       <w:r>
+        <w:rPr/>
         <w:t xml:space="preserve"> .     Footnote. </w:t>
       </w:r>
       <w:r>
         <w:rPr>
-          <w:rStyle w:val="FootnoteReference"/>
+          <w:rStyle w:val="FootnoteAnchor"/>
         </w:rPr>
-        <w:footnoteReference w:id="1"/>
+        <w:footnoteReference w:id="2"/>
       </w:r>
     </w:p>
     <w:p>
       <w:pPr>
         <w:pStyle w:val="BlockText"/>
-      </w:pPr>
-      <w:r>
-        <w:t xml:space="preserve"> Block Text. </w:t>
+        <w:rPr/>
+      </w:pPr>
+      <w:r>
+        <w:rPr/>
+        <w:t xml:space="preserve"> </w:t>
+      </w:r>
+      <w:r>
+        <w:rPr/>
+        <w:t xml:space="preserve">Block Text. </w:t>
       </w:r>
     </w:p>
     <w:p>
       <w:pPr>
         <w:pStyle w:val="TableCaption"/>
-      </w:pPr>
-      <w:r>
-        <w:t xml:space="preserve"> Table caption. </w:t>
+        <w:rPr/>
+      </w:pPr>
+      <w:r>
+        <w:rPr/>
+        <w:t xml:space="preserve"> </w:t>
+      </w:r>
+      <w:r>
+        <w:rPr/>
+        <w:t xml:space="preserve">Table caption. </w:t>
       </w:r>
     </w:p>
     <w:tbl>
       <w:tblPr>
         <w:tblStyle w:val="Table"/>
-        <w:tblW w:w="0" w:type="pct"/>
-        <w:tblBorders>
-          <w:insideH w:val="single" w:sz="6" w:space="0" w:color="auto"/>
-          <w:insideV w:val="single" w:sz="6" w:space="0" w:color="auto"/>
-        </w:tblBorders>
-        <w:shd w:val="clear" w:color="auto" w:fill="D9D9D9" w:themeFill="background1" w:themeFillShade="D9"/>
-        <w:tblLook w:val="07E0" w:firstRow="1" w:lastRow="1" w:firstColumn="1" w:lastColumn="1" w:noHBand="1" w:noVBand="1"/>
-        <w:tblCaption w:val="Table caption."/>
+        <w:tblW w:w="1684" w:type="dxa"/>
+        <w:jc w:val="left"/>
+        <w:tblInd w:w="0" w:type="dxa"/>
+        <w:shd w:fill="D9D9D9" w:val="clear"/>
+        <w:tblLayout w:type="fixed"/>
+        <w:tblCellMar>
+          <w:top w:w="0" w:type="dxa"/>
+          <w:left w:w="108" w:type="dxa"/>
+          <w:bottom w:w="0" w:type="dxa"/>
+          <w:right w:w="108" w:type="dxa"/>
+        </w:tblCellMar>
+        <w:tblLook w:val="07e0" w:noVBand="1" w:noHBand="1" w:lastColumn="1" w:firstColumn="1" w:lastRow="1" w:firstRow="1"/>
       </w:tblPr>
       <w:tblGrid>
         <w:gridCol w:w="842"/>
-        <w:gridCol w:w="842"/>
+        <w:gridCol w:w="841"/>
       </w:tblGrid>
       <w:tr>
+        <w:trPr/>
         <w:tc>
           <w:tcPr>
-            <w:tcW w:w="0" w:type="auto"/>
+            <w:tcW w:w="842" w:type="dxa"/>
+            <w:tcBorders>
+              <w:bottom w:val="single" w:sz="6" w:space="0" w:color="000000"/>
+              <w:right w:val="single" w:sz="6" w:space="0" w:color="000000"/>
+            </w:tcBorders>
+            <w:shd w:color="auto" w:fill="D9D9D9" w:themeFill="background1" w:themeFillShade="d9" w:val="clear"/>
             <w:vAlign w:val="bottom"/>
           </w:tcPr>
           <w:p>
             <w:pPr>
               <w:pStyle w:val="Compact"/>
+              <w:widowControl w:val="false"/>
+              <w:suppressAutoHyphens w:val="true"/>
+              <w:spacing w:before="36" w:after="36"/>
+              <w:rPr/>
             </w:pPr>
             <w:r>
-              <w:t xml:space="preserve"> Table </w:t>
+              <w:rPr/>
+              <w:t xml:space="preserve"> </w:t>
+            </w:r>
+            <w:r>
+              <w:rPr/>
+              <w:t>Table</w:t>
             </w:r>
           </w:p>
         </w:tc>
         <w:tc>
           <w:tcPr>
-            <w:tcW w:w="0" w:type="auto"/>
+            <w:tcW w:w="841" w:type="dxa"/>
+            <w:tcBorders>
+              <w:left w:val="single" w:sz="6" w:space="0" w:color="000000"/>
+              <w:bottom w:val="single" w:sz="6" w:space="0" w:color="000000"/>
+            </w:tcBorders>
+            <w:shd w:color="auto" w:fill="D9D9D9" w:themeFill="background1" w:themeFillShade="d9" w:val="clear"/>
             <w:vAlign w:val="bottom"/>
           </w:tcPr>
           <w:p>
             <w:pPr>
               <w:pStyle w:val="Compact"/>
+              <w:widowControl w:val="false"/>
+              <w:suppressAutoHyphens w:val="true"/>
+              <w:spacing w:before="36" w:after="36"/>
+              <w:rPr/>
             </w:pPr>
             <w:r>
-              <w:t xml:space="preserve"> Table </w:t>
+              <w:rPr/>
+              <w:t xml:space="preserve"> </w:t>
+            </w:r>
+            <w:r>
+              <w:rPr/>
+              <w:t>Table</w:t>
             </w:r>
           </w:p>
         </w:tc>
       </w:tr>
       <w:tr>
+        <w:trPr/>
         <w:tc>
           <w:tcPr>
-            <w:tcW w:w="0" w:type="auto"/>
+            <w:tcW w:w="842" w:type="dxa"/>
+            <w:tcBorders>
+              <w:top w:val="single" w:sz="6" w:space="0" w:color="000000"/>
+              <w:right w:val="single" w:sz="6" w:space="0" w:color="000000"/>
+            </w:tcBorders>
+            <w:shd w:color="auto" w:fill="D9D9D9" w:themeFill="background1" w:themeFillShade="d9" w:val="clear"/>
           </w:tcPr>
           <w:p>
             <w:pPr>
               <w:pStyle w:val="Compact"/>
+              <w:widowControl w:val="false"/>
+              <w:suppressAutoHyphens w:val="true"/>
+              <w:spacing w:before="36" w:after="36"/>
+              <w:rPr/>
             </w:pPr>
             <w:r>
-              <w:t xml:space="preserve"> 1 </w:t>
+              <w:rPr/>
+              <w:t xml:space="preserve"> </w:t>
+            </w:r>
+            <w:r>
+              <w:rPr/>
+              <w:t>1</w:t>
             </w:r>
             <w:bookmarkStart w:id="9" w:name="_GoBack"/>
             <w:bookmarkEnd w:id="9"/>
@@ -254,14 +413,28 @@
         </w:tc>
         <w:tc>
           <w:tcPr>
-            <w:tcW w:w="0" w:type="auto"/>
+            <w:tcW w:w="841" w:type="dxa"/>
+            <w:tcBorders>
+              <w:top w:val="single" w:sz="6" w:space="0" w:color="000000"/>
+              <w:left w:val="single" w:sz="6" w:space="0" w:color="000000"/>
+            </w:tcBorders>
+            <w:shd w:color="auto" w:fill="D9D9D9" w:themeFill="background1" w:themeFillShade="d9" w:val="clear"/>
           </w:tcPr>
           <w:p>
             <w:pPr>
               <w:pStyle w:val="Compact"/>
+              <w:widowControl w:val="false"/>
+              <w:suppressAutoHyphens w:val="true"/>
+              <w:spacing w:before="36" w:after="36"/>
+              <w:rPr/>
             </w:pPr>
             <w:r>
-              <w:t xml:space="preserve"> 2 </w:t>
+              <w:rPr/>
+              <w:t xml:space="preserve"> </w:t>
+            </w:r>
+            <w:r>
+              <w:rPr/>
+              <w:t>2</w:t>
             </w:r>
           </w:p>
         </w:tc>
@@ -270,231 +443,344 @@
     <w:p>
       <w:pPr>
         <w:pStyle w:val="ImageCaption"/>
-      </w:pPr>
-      <w:r>
-        <w:t xml:space="preserve"> Image Caption </w:t>
+        <w:rPr/>
+      </w:pPr>
+      <w:r>
+        <w:rPr/>
+        <w:t xml:space="preserve"> </w:t>
+      </w:r>
+      <w:r>
+        <w:rPr/>
+        <w:t xml:space="preserve">Image Caption </w:t>
+      </w:r>
+    </w:p>
+    <w:p>
+      <w:pPr>
+        <w:pStyle w:val="NoteExampleGrey"/>
+        <w:shd w:val="clear" w:fill="DDDDDD"/>
+        <w:rPr>
+          <w:rFonts w:ascii="Cambria" w:hAnsi="Cambria" w:eastAsia="Cambria" w:cs="" w:asciiTheme="minorHAnsi" w:cstheme="minorBidi" w:eastAsiaTheme="minorHAnsi" w:hAnsiTheme="minorHAnsi"/>
+          <w:color w:val="auto"/>
+          <w:kern w:val="0"/>
+          <w:sz w:val="24"/>
+          <w:szCs w:val="24"/>
+          <w:lang w:val="en-US" w:eastAsia="en-US" w:bidi="ar-SA"/>
+        </w:rPr>
+      </w:pPr>
+      <w:r>
+        <w:rPr>
+          <w:rFonts w:eastAsia="Cambria" w:cs="" w:cstheme="minorBidi" w:eastAsiaTheme="minorHAnsi"/>
+          <w:color w:val="auto"/>
+          <w:kern w:val="0"/>
+          <w:sz w:val="24"/>
+          <w:szCs w:val="24"/>
+          <w:lang w:val="en-US" w:eastAsia="en-US" w:bidi="ar-SA"/>
+        </w:rPr>
+        <w:t>NoteExampleGrey</w:t>
       </w:r>
     </w:p>
     <w:p>
       <w:pPr>
         <w:pStyle w:val="DefinitionTerm"/>
-      </w:pPr>
-      <w:r>
-        <w:t xml:space="preserve"> DefinitionTerm </w:t>
+        <w:rPr/>
+      </w:pPr>
+      <w:r>
+        <w:rPr/>
+        <w:t xml:space="preserve"> </w:t>
+      </w:r>
+      <w:r>
+        <w:rPr/>
+        <w:t xml:space="preserve">DefinitionTerm </w:t>
       </w:r>
     </w:p>
     <w:p>
       <w:pPr>
         <w:pStyle w:val="Definition"/>
-      </w:pPr>
-      <w:r>
-        <w:t xml:space="preserve"> Definition </w:t>
+        <w:rPr/>
+      </w:pPr>
+      <w:r>
+        <w:rPr/>
+        <w:t xml:space="preserve"> </w:t>
+      </w:r>
+      <w:r>
+        <w:rPr/>
+        <w:t xml:space="preserve">Definition </w:t>
       </w:r>
     </w:p>
     <w:p>
       <w:pPr>
         <w:pStyle w:val="DefinitionTerm"/>
-      </w:pPr>
-      <w:r>
-        <w:lastRenderedPageBreak/>
-        <w:t xml:space="preserve"> DefinitionTerm </w:t>
+        <w:rPr/>
+      </w:pPr>
+      <w:r>
+        <w:rPr/>
+        <w:t xml:space="preserve"> </w:t>
+      </w:r>
+      <w:r>
+        <w:rPr/>
+        <w:t xml:space="preserve">DefinitionTerm </w:t>
       </w:r>
     </w:p>
     <w:p>
       <w:pPr>
         <w:pStyle w:val="Definition"/>
-      </w:pPr>
-      <w:r>
-        <w:t xml:space="preserve"> Definition </w:t>
-      </w:r>
+        <w:spacing w:before="0" w:after="200"/>
+        <w:rPr/>
+      </w:pPr>
+      <w:r>
+        <w:rPr/>
+        <w:t xml:space="preserve"> </w:t>
+      </w:r>
+      <w:r>
+        <w:rPr/>
+        <w:t xml:space="preserve">Definition </w:t>
+      </w:r>
+    </w:p>
+    <w:p>
+      <w:pPr>
+        <w:pStyle w:val="TextBody"/>
+        <w:jc w:val="left"/>
+        <w:rPr/>
+      </w:pPr>
+      <w:r>
+        <w:rPr/>
+      </w:r>
+      <m:oMathPara xmlns:m="http://schemas.openxmlformats.org/officeDocument/2006/math">
+        <m:oMathParaPr>
+          <m:jc m:val="left"/>
+        </m:oMathParaPr>
+        <m:oMath>
+          <m:f>
+            <m:num/>
+            <m:den/>
+          </m:f>
+        </m:oMath>
+      </m:oMathPara>
+    </w:p>
+    <w:p>
+      <w:pPr>
+        <w:pStyle w:val="Heading1Grey"/>
+        <w:rPr/>
+      </w:pPr>
+      <w:bookmarkStart w:id="10" w:name="heading-11"/>
+      <w:r>
+        <w:rPr/>
+        <w:t xml:space="preserve"> </w:t>
+      </w:r>
+      <w:r>
+        <w:rPr/>
+        <w:t xml:space="preserve">Heading1Grey </w:t>
+      </w:r>
+      <w:bookmarkEnd w:id="10"/>
+    </w:p>
+    <w:p>
+      <w:pPr>
+        <w:pStyle w:val="Heading2Grey"/>
+        <w:rPr/>
+      </w:pPr>
+      <w:bookmarkStart w:id="11" w:name="heading-21"/>
+      <w:r>
+        <w:rPr/>
+        <w:t xml:space="preserve"> </w:t>
+      </w:r>
+      <w:r>
+        <w:rPr/>
+        <w:t xml:space="preserve">Heading2Grey </w:t>
+      </w:r>
+      <w:bookmarkEnd w:id="11"/>
+    </w:p>
+    <w:p>
+      <w:pPr>
+        <w:pStyle w:val="Heading3Grey"/>
+        <w:rPr/>
+      </w:pPr>
+      <w:bookmarkStart w:id="12" w:name="heading-31"/>
+      <w:r>
+        <w:rPr/>
+        <w:t xml:space="preserve"> </w:t>
+      </w:r>
+      <w:r>
+        <w:rPr/>
+        <w:t>Heading3</w:t>
+      </w:r>
+      <w:bookmarkEnd w:id="12"/>
+      <w:r>
+        <w:rPr/>
+        <w:t>Grey</w:t>
+      </w:r>
+    </w:p>
+    <w:p>
+      <w:pPr>
+        <w:pStyle w:val="Heading4Grey"/>
+        <w:rPr/>
+      </w:pPr>
+      <w:bookmarkStart w:id="13" w:name="heading-41"/>
+      <w:r>
+        <w:rPr/>
+        <w:t xml:space="preserve"> </w:t>
+      </w:r>
+      <w:r>
+        <w:rPr/>
+        <w:t xml:space="preserve">Heading4Grey </w:t>
+      </w:r>
+      <w:bookmarkEnd w:id="13"/>
+    </w:p>
+    <w:p>
+      <w:pPr>
+        <w:pStyle w:val="Heading5Grey"/>
+        <w:rPr/>
+      </w:pPr>
+      <w:bookmarkStart w:id="14" w:name="heading-51"/>
+      <w:r>
+        <w:rPr/>
+        <w:t xml:space="preserve"> </w:t>
+      </w:r>
+      <w:r>
+        <w:rPr/>
+        <w:t xml:space="preserve">Heading5Grey </w:t>
+      </w:r>
+      <w:bookmarkEnd w:id="14"/>
+    </w:p>
+    <w:p>
+      <w:pPr>
+        <w:pStyle w:val="Heading6Grey"/>
+        <w:rPr/>
+      </w:pPr>
+      <w:bookmarkStart w:id="15" w:name="heading-61"/>
+      <w:r>
+        <w:rPr/>
+        <w:t xml:space="preserve"> </w:t>
+      </w:r>
+      <w:r>
+        <w:rPr/>
+        <w:t xml:space="preserve">Heading6Grey </w:t>
+      </w:r>
+      <w:bookmarkEnd w:id="15"/>
+    </w:p>
+    <w:p>
+      <w:pPr>
+        <w:pStyle w:val="Heading7Grey"/>
+        <w:rPr/>
+      </w:pPr>
+      <w:bookmarkStart w:id="16" w:name="heading-71"/>
+      <w:r>
+        <w:rPr/>
+        <w:t xml:space="preserve"> </w:t>
+      </w:r>
+      <w:r>
+        <w:rPr/>
+        <w:t xml:space="preserve">Heading7Grey </w:t>
+      </w:r>
+      <w:bookmarkEnd w:id="16"/>
+    </w:p>
+    <w:p>
+      <w:pPr>
+        <w:pStyle w:val="Heading8Grey"/>
+        <w:rPr/>
+      </w:pPr>
+      <w:bookmarkStart w:id="17" w:name="heading-81"/>
+      <w:r>
+        <w:rPr/>
+        <w:t xml:space="preserve"> </w:t>
+      </w:r>
+      <w:r>
+        <w:rPr/>
+        <w:t>Heading8Grey</w:t>
+      </w:r>
+      <w:bookmarkEnd w:id="17"/>
+    </w:p>
+    <w:p>
+      <w:pPr>
+        <w:pStyle w:val="Heading9Grey"/>
+        <w:shd w:val="clear" w:fill="DDDDDD"/>
+        <w:spacing w:before="0" w:after="200"/>
+        <w:rPr/>
+      </w:pPr>
+      <w:bookmarkStart w:id="18" w:name="heading-91"/>
+      <w:r>
+        <w:rPr/>
+        <w:t xml:space="preserve"> </w:t>
+      </w:r>
+      <w:r>
+        <w:rPr/>
+        <w:t xml:space="preserve">Heading9Grey </w:t>
+      </w:r>
+      <w:bookmarkEnd w:id="18"/>
     </w:p>
     <w:sectPr>
+      <w:footnotePr>
+        <w:numFmt w:val="decimal"/>
+      </w:footnotePr>
+      <w:type w:val="nextPage"/>
       <w:pgSz w:w="12240" w:h="15840"/>
-      <w:pgMar w:top="1440" w:right="1440" w:bottom="1440" w:left="1440" w:header="720" w:footer="720" w:gutter="0"/>
-      <w:cols w:space="720"/>
+      <w:pgMar w:left="1440" w:right="1440" w:header="0" w:top="1440" w:footer="0" w:bottom="1440" w:gutter="0"/>
+      <w:pgNumType w:fmt="decimal"/>
+      <w:formProt w:val="false"/>
+      <w:textDirection w:val="lrTb"/>
+      <w:docGrid w:type="default" w:linePitch="100" w:charSpace="0"/>
     </w:sectPr>
   </w:body>
 </w:document>
 </file>
 
-<file path=word/endnotes.xml><?xml version="1.0" encoding="utf-8"?>
-<w:endnotes xmlns:wpc="http://schemas.microsoft.com/office/word/2010/wordprocessingCanvas" xmlns:cx="http://schemas.microsoft.com/office/drawing/2014/chartex" xmlns:cx1="http://schemas.microsoft.com/office/drawing/2015/9/8/chartex" xmlns:cx2="http://schemas.microsoft.com/office/drawing/2015/10/21/chartex" xmlns:cx3="http://schemas.microsoft.com/office/drawing/2016/5/9/chartex" xmlns:cx4="http://schemas.microsoft.com/office/drawing/2016/5/10/chartex" xmlns:cx5="http://schemas.microsoft.com/office/drawing/2016/5/11/chartex" xmlns:cx6="http://schemas.microsoft.com/office/drawing/2016/5/12/chartex" xmlns:cx7="http://schemas.microsoft.com/office/drawing/2016/5/13/chartex" xmlns:cx8="http://schemas.microsoft.com/office/drawing/2016/5/14/chartex" xmlns:mc="http://schemas.openxmlformats.org/markup-compatibility/2006" xmlns:aink="http://schemas.microsoft.com/office/drawing/2016/ink" xmlns:am3d="http://schemas.microsoft.com/office/drawing/2017/model3d" xmlns:o="urn:schemas-microsoft-com:office:office" xmlns:r="http://schemas.openxmlformats.org/officeDocument/2006/relationships" xmlns:m="http://schemas.openxmlformats.org/officeDocument/2006/math" xmlns:v="urn:schemas-microsoft-com:vml" xmlns:wp14="http://schemas.microsoft.com/office/word/2010/wordprocessingDrawing" xmlns:wp="http://schemas.openxmlformats.org/drawingml/2006/wordprocessingDrawing" xmlns:w10="urn:schemas-microsoft-com:office:word" xmlns:w="http://schemas.openxmlformats.org/wordprocessingml/2006/main" xmlns:w14="http://schemas.microsoft.com/office/word/2010/wordml" xmlns:w15="http://schemas.microsoft.com/office/word/2012/wordml" xmlns:w16cid="http://schemas.microsoft.com/office/word/2016/wordml/cid" xmlns:w16se="http://schemas.microsoft.com/office/word/2015/wordml/symex" xmlns:wpg="http://schemas.microsoft.com/office/word/2010/wordprocessingGroup" xmlns:wpi="http://schemas.microsoft.com/office/word/2010/wordprocessingInk" xmlns:wne="http://schemas.microsoft.com/office/word/2006/wordml" xmlns:wps="http://schemas.microsoft.com/office/word/2010/wordprocessingShape" mc:Ignorable="w14 w15 w16se w16cid wp14">
-  <w:endnote w:type="separator" w:id="-1">
-    <w:p>
-      <w:pPr>
-        <w:spacing w:after="0"/>
+<file path=word/footnotes.xml><?xml version="1.0" encoding="utf-8"?>
+<w:footnotes xmlns:o="urn:schemas-microsoft-com:office:office" xmlns:r="http://schemas.openxmlformats.org/officeDocument/2006/relationships" xmlns:v="urn:schemas-microsoft-com:vml" xmlns:w="http://schemas.openxmlformats.org/wordprocessingml/2006/main" xmlns:w10="urn:schemas-microsoft-com:office:word" xmlns:wp="http://schemas.openxmlformats.org/drawingml/2006/wordprocessingDrawing" xmlns:wps="http://schemas.microsoft.com/office/word/2010/wordprocessingShape" xmlns:wpg="http://schemas.microsoft.com/office/word/2010/wordprocessingGroup" xmlns:mc="http://schemas.openxmlformats.org/markup-compatibility/2006" xmlns:wp14="http://schemas.microsoft.com/office/word/2010/wordprocessingDrawing" xmlns:w14="http://schemas.microsoft.com/office/word/2010/wordml" mc:Ignorable="w14 wp14">
+  <w:footnote w:id="0" w:type="separator">
+    <w:p>
+      <w:pPr>
+        <w:rPr>
+          <w:sz w:val="12"/>
+        </w:rPr>
       </w:pPr>
       <w:r>
         <w:separator/>
       </w:r>
     </w:p>
-  </w:endnote>
-  <w:endnote w:type="continuationSeparator" w:id="0">
-    <w:p>
-      <w:pPr>
-        <w:spacing w:after="0"/>
+  </w:footnote>
+  <w:footnote w:id="1" w:type="continuationSeparator">
+    <w:p>
+      <w:pPr>
+        <w:rPr>
+          <w:sz w:val="12"/>
+        </w:rPr>
       </w:pPr>
       <w:r>
         <w:continuationSeparator/>
       </w:r>
     </w:p>
-  </w:endnote>
-</w:endnotes>
-</file>
-
-<file path=word/footnotes.xml><?xml version="1.0" encoding="utf-8"?>
-<w:footnotes xmlns:wpc="http://schemas.microsoft.com/office/word/2010/wordprocessingCanvas" xmlns:cx="http://schemas.microsoft.com/office/drawing/2014/chartex" xmlns:cx1="http://schemas.microsoft.com/office/drawing/2015/9/8/chartex" xmlns:cx2="http://schemas.microsoft.com/office/drawing/2015/10/21/chartex" xmlns:cx3="http://schemas.microsoft.com/office/drawing/2016/5/9/chartex" xmlns:cx4="http://schemas.microsoft.com/office/drawing/2016/5/10/chartex" xmlns:cx5="http://schemas.microsoft.com/office/drawing/2016/5/11/chartex" xmlns:cx6="http://schemas.microsoft.com/office/drawing/2016/5/12/chartex" xmlns:cx7="http://schemas.microsoft.com/office/drawing/2016/5/13/chartex" xmlns:cx8="http://schemas.microsoft.com/office/drawing/2016/5/14/chartex" xmlns:mc="http://schemas.openxmlformats.org/markup-compatibility/2006" xmlns:aink="http://schemas.microsoft.com/office/drawing/2016/ink" xmlns:am3d="http://schemas.microsoft.com/office/drawing/2017/model3d" xmlns:o="urn:schemas-microsoft-com:office:office" xmlns:r="http://schemas.openxmlformats.org/officeDocument/2006/relationships" xmlns:m="http://schemas.openxmlformats.org/officeDocument/2006/math" xmlns:v="urn:schemas-microsoft-com:vml" xmlns:wp14="http://schemas.microsoft.com/office/word/2010/wordprocessingDrawing" xmlns:wp="http://schemas.openxmlformats.org/drawingml/2006/wordprocessingDrawing" xmlns:w10="urn:schemas-microsoft-com:office:word" xmlns:w="http://schemas.openxmlformats.org/wordprocessingml/2006/main" xmlns:w14="http://schemas.microsoft.com/office/word/2010/wordml" xmlns:w15="http://schemas.microsoft.com/office/word/2012/wordml" xmlns:w16cid="http://schemas.microsoft.com/office/word/2016/wordml/cid" xmlns:w16se="http://schemas.microsoft.com/office/word/2015/wordml/symex" xmlns:wpg="http://schemas.microsoft.com/office/word/2010/wordprocessingGroup" xmlns:wpi="http://schemas.microsoft.com/office/word/2010/wordprocessingInk" xmlns:wne="http://schemas.microsoft.com/office/word/2006/wordml" xmlns:wps="http://schemas.microsoft.com/office/word/2010/wordprocessingShape" mc:Ignorable="w14 w15 w16se w16cid wp14">
-  <w:footnote w:type="separator" w:id="-1">
-    <w:p>
-      <w:r>
-        <w:separator/>
-      </w:r>
-    </w:p>
   </w:footnote>
-  <w:footnote w:type="continuationSeparator" w:id="0">
-    <w:p>
-      <w:r>
-        <w:continuationSeparator/>
-      </w:r>
-    </w:p>
-  </w:footnote>
-  <w:footnote w:id="1">
-    <w:p>
-      <w:pPr>
-        <w:pStyle w:val="FootnoteText"/>
+  <w:footnote w:id="2">
+    <w:p>
+      <w:pPr>
+        <w:pStyle w:val="Footnote"/>
+        <w:spacing w:before="0" w:after="200"/>
+        <w:rPr/>
       </w:pPr>
       <w:r>
         <w:rPr>
-          <w:rStyle w:val="FootnoteReference"/>
+          <w:rStyle w:val="FootnoteCharacters"/>
         </w:rPr>
         <w:footnoteRef/>
       </w:r>
       <w:r>
-        <w:t xml:space="preserve"> Footnote Text.</w:t>
+        <w:rPr/>
+        <w:t xml:space="preserve"> </w:t>
+      </w:r>
+      <w:r>
+        <w:rPr/>
+        <w:t>Footnote Text.</w:t>
       </w:r>
     </w:p>
   </w:footnote>
 </w:footnotes>
 </file>
 
-<file path=word/numbering.xml><?xml version="1.0" encoding="utf-8"?>
-<w:numbering xmlns:wpc="http://schemas.microsoft.com/office/word/2010/wordprocessingCanvas" xmlns:cx="http://schemas.microsoft.com/office/drawing/2014/chartex" xmlns:cx1="http://schemas.microsoft.com/office/drawing/2015/9/8/chartex" xmlns:cx2="http://schemas.microsoft.com/office/drawing/2015/10/21/chartex" xmlns:cx3="http://schemas.microsoft.com/office/drawing/2016/5/9/chartex" xmlns:cx4="http://schemas.microsoft.com/office/drawing/2016/5/10/chartex" xmlns:cx5="http://schemas.microsoft.com/office/drawing/2016/5/11/chartex" xmlns:cx6="http://schemas.microsoft.com/office/drawing/2016/5/12/chartex" xmlns:cx7="http://schemas.microsoft.com/office/drawing/2016/5/13/chartex" xmlns:cx8="http://schemas.microsoft.com/office/drawing/2016/5/14/chartex" xmlns:mc="http://schemas.openxmlformats.org/markup-compatibility/2006" xmlns:aink="http://schemas.microsoft.com/office/drawing/2016/ink" xmlns:am3d="http://schemas.microsoft.com/office/drawing/2017/model3d" xmlns:o="urn:schemas-microsoft-com:office:office" xmlns:r="http://schemas.openxmlformats.org/officeDocument/2006/relationships" xmlns:m="http://schemas.openxmlformats.org/officeDocument/2006/math" xmlns:v="urn:schemas-microsoft-com:vml" xmlns:wp14="http://schemas.microsoft.com/office/word/2010/wordprocessingDrawing" xmlns:wp="http://schemas.openxmlformats.org/drawingml/2006/wordprocessingDrawing" xmlns:w10="urn:schemas-microsoft-com:office:word" xmlns:w="http://schemas.openxmlformats.org/wordprocessingml/2006/main" xmlns:w14="http://schemas.microsoft.com/office/word/2010/wordml" xmlns:w15="http://schemas.microsoft.com/office/word/2012/wordml" xmlns:w16cid="http://schemas.microsoft.com/office/word/2016/wordml/cid" xmlns:w16se="http://schemas.microsoft.com/office/word/2015/wordml/symex" xmlns:wpg="http://schemas.microsoft.com/office/word/2010/wordprocessingGroup" xmlns:wpi="http://schemas.microsoft.com/office/word/2010/wordprocessingInk" xmlns:wne="http://schemas.microsoft.com/office/word/2006/wordml" xmlns:wps="http://schemas.microsoft.com/office/word/2010/wordprocessingShape" mc:Ignorable="w14 w15 w16se w16cid wp14">
-  <w:abstractNum w:abstractNumId="0" w15:restartNumberingAfterBreak="0">
-    <w:nsid w:val="170CD2DE"/>
-    <w:multiLevelType w:val="multilevel"/>
-    <w:tmpl w:val="A9DA8110"/>
-    <w:lvl w:ilvl="0">
-      <w:numFmt w:val="bullet"/>
-      <w:lvlText w:val=" "/>
-      <w:lvlJc w:val="left"/>
-      <w:pPr>
-        <w:tabs>
-          <w:tab w:val="num" w:pos="0"/>
-        </w:tabs>
-        <w:ind w:left="480" w:hanging="480"/>
-      </w:pPr>
-    </w:lvl>
-    <w:lvl w:ilvl="1">
-      <w:numFmt w:val="bullet"/>
-      <w:lvlText w:val=" "/>
-      <w:lvlJc w:val="left"/>
-      <w:pPr>
-        <w:tabs>
-          <w:tab w:val="num" w:pos="720"/>
-        </w:tabs>
-        <w:ind w:left="1200" w:hanging="480"/>
-      </w:pPr>
-    </w:lvl>
-    <w:lvl w:ilvl="2">
-      <w:numFmt w:val="bullet"/>
-      <w:lvlText w:val=" "/>
-      <w:lvlJc w:val="left"/>
-      <w:pPr>
-        <w:tabs>
-          <w:tab w:val="num" w:pos="1440"/>
-        </w:tabs>
-        <w:ind w:left="1920" w:hanging="480"/>
-      </w:pPr>
-    </w:lvl>
-    <w:lvl w:ilvl="3">
-      <w:numFmt w:val="bullet"/>
-      <w:lvlText w:val=" "/>
-      <w:lvlJc w:val="left"/>
-      <w:pPr>
-        <w:tabs>
-          <w:tab w:val="num" w:pos="2160"/>
-        </w:tabs>
-        <w:ind w:left="2640" w:hanging="480"/>
-      </w:pPr>
-    </w:lvl>
-    <w:lvl w:ilvl="4">
-      <w:numFmt w:val="bullet"/>
-      <w:lvlText w:val=" "/>
-      <w:lvlJc w:val="left"/>
-      <w:pPr>
-        <w:tabs>
-          <w:tab w:val="num" w:pos="2880"/>
-        </w:tabs>
-        <w:ind w:left="3360" w:hanging="480"/>
-      </w:pPr>
-    </w:lvl>
-    <w:lvl w:ilvl="5">
-      <w:numFmt w:val="bullet"/>
-      <w:lvlText w:val=" "/>
-      <w:lvlJc w:val="left"/>
-      <w:pPr>
-        <w:tabs>
-          <w:tab w:val="num" w:pos="3600"/>
-        </w:tabs>
-        <w:ind w:left="4080" w:hanging="480"/>
-      </w:pPr>
-    </w:lvl>
-    <w:lvl w:ilvl="6">
-      <w:numFmt w:val="bullet"/>
-      <w:lvlText w:val=" "/>
-      <w:lvlJc w:val="left"/>
-      <w:pPr>
-        <w:tabs>
-          <w:tab w:val="num" w:pos="4320"/>
-        </w:tabs>
-        <w:ind w:left="4800" w:hanging="480"/>
-      </w:pPr>
-    </w:lvl>
-    <w:lvl w:ilvl="7">
-      <w:numFmt w:val="bullet"/>
-      <w:lvlText w:val=" "/>
-      <w:lvlJc w:val="left"/>
-      <w:pPr>
-        <w:tabs>
-          <w:tab w:val="num" w:pos="5040"/>
-        </w:tabs>
-        <w:ind w:left="5520" w:hanging="480"/>
-      </w:pPr>
-    </w:lvl>
-    <w:lvl w:ilvl="8">
-      <w:numFmt w:val="bullet"/>
-      <w:lvlText w:val=" "/>
-      <w:lvlJc w:val="left"/>
-      <w:pPr>
-        <w:tabs>
-          <w:tab w:val="num" w:pos="5760"/>
-        </w:tabs>
-        <w:ind w:left="6240" w:hanging="480"/>
-      </w:pPr>
-    </w:lvl>
-  </w:abstractNum>
-  <w:num w:numId="1">
-    <w:abstractNumId w:val="0"/>
-  </w:num>
-</w:numbering>
-</file>
-
 <file path=word/styles.xml><?xml version="1.0" encoding="utf-8"?>
-<w:styles xmlns:mc="http://schemas.openxmlformats.org/markup-compatibility/2006" xmlns:r="http://schemas.openxmlformats.org/officeDocument/2006/relationships" xmlns:w="http://schemas.openxmlformats.org/wordprocessingml/2006/main" xmlns:w14="http://schemas.microsoft.com/office/word/2010/wordml" xmlns:w15="http://schemas.microsoft.com/office/word/2012/wordml" xmlns:w16cid="http://schemas.microsoft.com/office/word/2016/wordml/cid" xmlns:w16se="http://schemas.microsoft.com/office/word/2015/wordml/symex" mc:Ignorable="w14 w15 w16se w16cid">
+<w:styles xmlns:w="http://schemas.openxmlformats.org/wordprocessingml/2006/main" xmlns:w14="http://schemas.microsoft.com/office/word/2010/wordml" xmlns:mc="http://schemas.openxmlformats.org/markup-compatibility/2006" mc:Ignorable="w14">
   <w:docDefaults>
     <w:rPrDefault>
       <w:rPr>
-        <w:rFonts w:asciiTheme="minorHAnsi" w:eastAsiaTheme="minorHAnsi" w:hAnsiTheme="minorHAnsi" w:cstheme="minorBidi"/>
+        <w:rFonts w:ascii="Cambria" w:hAnsi="Cambria" w:eastAsia="Cambria" w:cs="" w:asciiTheme="minorHAnsi" w:cstheme="minorBidi" w:eastAsiaTheme="minorHAnsi" w:hAnsiTheme="minorHAnsi"/>
         <w:sz w:val="24"/>
         <w:szCs w:val="24"/>
         <w:lang w:val="en-US" w:eastAsia="en-US" w:bidi="ar-SA"/>
@@ -502,7 +788,7 @@
     </w:rPrDefault>
     <w:pPrDefault>
       <w:pPr>
-        <w:spacing w:after="200"/>
+        <w:suppressAutoHyphens w:val="true"/>
       </w:pPr>
     </w:pPrDefault>
   </w:docDefaults>
@@ -838,30 +1124,45 @@
     <w:lsdException w:name="List Table 5 Dark Accent 6" w:uiPriority="50"/>
     <w:lsdException w:name="List Table 6 Colorful Accent 6" w:uiPriority="51"/>
     <w:lsdException w:name="List Table 7 Colorful Accent 6" w:uiPriority="52"/>
-    <w:lsdException w:name="Mention" w:semiHidden="1" w:uiPriority="99" w:unhideWhenUsed="1"/>
-    <w:lsdException w:name="Smart Hyperlink" w:semiHidden="1" w:uiPriority="99" w:unhideWhenUsed="1"/>
-    <w:lsdException w:name="Hashtag" w:semiHidden="1" w:uiPriority="99" w:unhideWhenUsed="1"/>
-    <w:lsdException w:name="Unresolved Mention" w:semiHidden="1" w:uiPriority="99" w:unhideWhenUsed="1"/>
-    <w:lsdException w:name="Smart Link" w:semiHidden="1" w:uiPriority="99" w:unhideWhenUsed="1"/>
+    <w:lsdException w:name="Mention" w:uiPriority="99" w:semiHidden="1" w:unhideWhenUsed="1"/>
+    <w:lsdException w:name="Smart Hyperlink" w:uiPriority="99" w:semiHidden="1" w:unhideWhenUsed="1"/>
+    <w:lsdException w:name="Hashtag" w:uiPriority="99" w:semiHidden="1" w:unhideWhenUsed="1"/>
+    <w:lsdException w:name="Unresolved Mention" w:uiPriority="99" w:semiHidden="1" w:unhideWhenUsed="1"/>
+    <w:lsdException w:name="Smart Link" w:uiPriority="99" w:semiHidden="1" w:unhideWhenUsed="1"/>
   </w:latentStyles>
-  <w:style w:type="paragraph" w:default="1" w:styleId="Normal">
+  <w:style w:type="paragraph" w:styleId="Normal" w:default="1">
     <w:name w:val="Normal"/>
     <w:qFormat/>
+    <w:pPr>
+      <w:widowControl/>
+      <w:suppressAutoHyphens w:val="true"/>
+      <w:bidi w:val="0"/>
+      <w:spacing w:before="0" w:after="200"/>
+      <w:jc w:val="left"/>
+    </w:pPr>
+    <w:rPr>
+      <w:rFonts w:ascii="Cambria" w:hAnsi="Cambria" w:eastAsia="Cambria" w:cs="" w:asciiTheme="minorHAnsi" w:cstheme="minorBidi" w:eastAsiaTheme="minorHAnsi" w:hAnsiTheme="minorHAnsi"/>
+      <w:color w:val="auto"/>
+      <w:kern w:val="0"/>
+      <w:sz w:val="24"/>
+      <w:szCs w:val="24"/>
+      <w:lang w:val="en-US" w:eastAsia="en-US" w:bidi="ar-SA"/>
+    </w:rPr>
   </w:style>
   <w:style w:type="paragraph" w:styleId="Heading1">
-    <w:name w:val="heading 1"/>
-    <w:basedOn w:val="Normal"/>
-    <w:next w:val="BodyText"/>
+    <w:name w:val="Heading 1"/>
+    <w:basedOn w:val="Normal"/>
+    <w:next w:val="TextBody"/>
     <w:uiPriority w:val="9"/>
     <w:qFormat/>
     <w:pPr>
-      <w:keepNext/>
+      <w:keepNext w:val="true"/>
       <w:keepLines/>
       <w:spacing w:before="480" w:after="0"/>
       <w:outlineLvl w:val="0"/>
     </w:pPr>
     <w:rPr>
-      <w:rFonts w:asciiTheme="majorHAnsi" w:eastAsiaTheme="majorEastAsia" w:hAnsiTheme="majorHAnsi" w:cstheme="majorBidi"/>
+      <w:rFonts w:ascii="Calibri" w:hAnsi="Calibri" w:eastAsia="ＭＳ ゴシック" w:cs="" w:asciiTheme="majorHAnsi" w:cstheme="majorBidi" w:eastAsiaTheme="majorEastAsia" w:hAnsiTheme="majorHAnsi"/>
       <w:b/>
       <w:bCs/>
       <w:color w:val="4F81BD" w:themeColor="accent1"/>
@@ -870,20 +1171,20 @@
     </w:rPr>
   </w:style>
   <w:style w:type="paragraph" w:styleId="Heading2">
-    <w:name w:val="heading 2"/>
-    <w:basedOn w:val="Normal"/>
-    <w:next w:val="BodyText"/>
+    <w:name w:val="Heading 2"/>
+    <w:basedOn w:val="Normal"/>
+    <w:next w:val="TextBody"/>
     <w:uiPriority w:val="9"/>
     <w:unhideWhenUsed/>
     <w:qFormat/>
     <w:pPr>
-      <w:keepNext/>
+      <w:keepNext w:val="true"/>
       <w:keepLines/>
       <w:spacing w:before="200" w:after="0"/>
       <w:outlineLvl w:val="1"/>
     </w:pPr>
     <w:rPr>
-      <w:rFonts w:asciiTheme="majorHAnsi" w:eastAsiaTheme="majorEastAsia" w:hAnsiTheme="majorHAnsi" w:cstheme="majorBidi"/>
+      <w:rFonts w:ascii="Calibri" w:hAnsi="Calibri" w:eastAsia="ＭＳ ゴシック" w:cs="" w:asciiTheme="majorHAnsi" w:cstheme="majorBidi" w:eastAsiaTheme="majorEastAsia" w:hAnsiTheme="majorHAnsi"/>
       <w:b/>
       <w:bCs/>
       <w:color w:val="4F81BD" w:themeColor="accent1"/>
@@ -892,141 +1193,626 @@
     </w:rPr>
   </w:style>
   <w:style w:type="paragraph" w:styleId="Heading3">
-    <w:name w:val="heading 3"/>
-    <w:basedOn w:val="Normal"/>
-    <w:next w:val="BodyText"/>
+    <w:name w:val="Heading 3"/>
+    <w:basedOn w:val="Normal"/>
+    <w:next w:val="TextBody"/>
     <w:uiPriority w:val="9"/>
     <w:unhideWhenUsed/>
     <w:qFormat/>
     <w:pPr>
-      <w:keepNext/>
+      <w:keepNext w:val="true"/>
       <w:keepLines/>
       <w:spacing w:before="200" w:after="0"/>
       <w:outlineLvl w:val="2"/>
     </w:pPr>
     <w:rPr>
-      <w:rFonts w:asciiTheme="majorHAnsi" w:eastAsiaTheme="majorEastAsia" w:hAnsiTheme="majorHAnsi" w:cstheme="majorBidi"/>
+      <w:rFonts w:ascii="Calibri" w:hAnsi="Calibri" w:eastAsia="ＭＳ ゴシック" w:cs="" w:asciiTheme="majorHAnsi" w:cstheme="majorBidi" w:eastAsiaTheme="majorEastAsia" w:hAnsiTheme="majorHAnsi"/>
       <w:b/>
       <w:bCs/>
       <w:color w:val="4F81BD" w:themeColor="accent1"/>
     </w:rPr>
   </w:style>
   <w:style w:type="paragraph" w:styleId="Heading4">
-    <w:name w:val="heading 4"/>
-    <w:basedOn w:val="Normal"/>
-    <w:next w:val="BodyText"/>
+    <w:name w:val="Heading 4"/>
+    <w:basedOn w:val="Normal"/>
+    <w:next w:val="TextBody"/>
     <w:uiPriority w:val="9"/>
     <w:unhideWhenUsed/>
     <w:qFormat/>
     <w:pPr>
-      <w:keepNext/>
+      <w:keepNext w:val="true"/>
       <w:keepLines/>
       <w:spacing w:before="200" w:after="0"/>
       <w:outlineLvl w:val="3"/>
     </w:pPr>
     <w:rPr>
-      <w:rFonts w:asciiTheme="majorHAnsi" w:eastAsiaTheme="majorEastAsia" w:hAnsiTheme="majorHAnsi" w:cstheme="majorBidi"/>
+      <w:rFonts w:ascii="Calibri" w:hAnsi="Calibri" w:eastAsia="ＭＳ ゴシック" w:cs="" w:asciiTheme="majorHAnsi" w:cstheme="majorBidi" w:eastAsiaTheme="majorEastAsia" w:hAnsiTheme="majorHAnsi"/>
       <w:bCs/>
       <w:i/>
       <w:color w:val="4F81BD" w:themeColor="accent1"/>
     </w:rPr>
   </w:style>
   <w:style w:type="paragraph" w:styleId="Heading5">
-    <w:name w:val="heading 5"/>
-    <w:basedOn w:val="Normal"/>
-    <w:next w:val="BodyText"/>
+    <w:name w:val="Heading 5"/>
+    <w:basedOn w:val="Normal"/>
+    <w:next w:val="TextBody"/>
     <w:uiPriority w:val="9"/>
     <w:unhideWhenUsed/>
     <w:qFormat/>
     <w:pPr>
-      <w:keepNext/>
+      <w:keepNext w:val="true"/>
       <w:keepLines/>
       <w:spacing w:before="200" w:after="0"/>
       <w:outlineLvl w:val="4"/>
     </w:pPr>
     <w:rPr>
-      <w:rFonts w:asciiTheme="majorHAnsi" w:eastAsiaTheme="majorEastAsia" w:hAnsiTheme="majorHAnsi" w:cstheme="majorBidi"/>
+      <w:rFonts w:ascii="Calibri" w:hAnsi="Calibri" w:eastAsia="ＭＳ ゴシック" w:cs="" w:asciiTheme="majorHAnsi" w:cstheme="majorBidi" w:eastAsiaTheme="majorEastAsia" w:hAnsiTheme="majorHAnsi"/>
       <w:iCs/>
       <w:color w:val="4F81BD" w:themeColor="accent1"/>
     </w:rPr>
   </w:style>
   <w:style w:type="paragraph" w:styleId="Heading6">
-    <w:name w:val="heading 6"/>
-    <w:basedOn w:val="Normal"/>
-    <w:next w:val="BodyText"/>
+    <w:name w:val="Heading 6"/>
+    <w:basedOn w:val="Normal"/>
+    <w:next w:val="TextBody"/>
     <w:uiPriority w:val="9"/>
     <w:unhideWhenUsed/>
     <w:qFormat/>
     <w:pPr>
-      <w:keepNext/>
+      <w:keepNext w:val="true"/>
       <w:keepLines/>
       <w:spacing w:before="200" w:after="0"/>
       <w:outlineLvl w:val="5"/>
     </w:pPr>
     <w:rPr>
-      <w:rFonts w:asciiTheme="majorHAnsi" w:eastAsiaTheme="majorEastAsia" w:hAnsiTheme="majorHAnsi" w:cstheme="majorBidi"/>
+      <w:rFonts w:ascii="Calibri" w:hAnsi="Calibri" w:eastAsia="ＭＳ ゴシック" w:cs="" w:asciiTheme="majorHAnsi" w:cstheme="majorBidi" w:eastAsiaTheme="majorEastAsia" w:hAnsiTheme="majorHAnsi"/>
       <w:color w:val="4F81BD" w:themeColor="accent1"/>
     </w:rPr>
   </w:style>
   <w:style w:type="paragraph" w:styleId="Heading7">
-    <w:name w:val="heading 7"/>
-    <w:basedOn w:val="Normal"/>
-    <w:next w:val="BodyText"/>
+    <w:name w:val="Heading 7"/>
+    <w:basedOn w:val="Normal"/>
+    <w:next w:val="TextBody"/>
     <w:uiPriority w:val="9"/>
     <w:unhideWhenUsed/>
     <w:qFormat/>
     <w:pPr>
-      <w:keepNext/>
+      <w:keepNext w:val="true"/>
       <w:keepLines/>
       <w:spacing w:before="200" w:after="0"/>
       <w:outlineLvl w:val="6"/>
     </w:pPr>
     <w:rPr>
-      <w:rFonts w:asciiTheme="majorHAnsi" w:eastAsiaTheme="majorEastAsia" w:hAnsiTheme="majorHAnsi" w:cstheme="majorBidi"/>
+      <w:rFonts w:ascii="Calibri" w:hAnsi="Calibri" w:eastAsia="ＭＳ ゴシック" w:cs="" w:asciiTheme="majorHAnsi" w:cstheme="majorBidi" w:eastAsiaTheme="majorEastAsia" w:hAnsiTheme="majorHAnsi"/>
       <w:color w:val="4F81BD" w:themeColor="accent1"/>
     </w:rPr>
   </w:style>
   <w:style w:type="paragraph" w:styleId="Heading8">
-    <w:name w:val="heading 8"/>
-    <w:basedOn w:val="Normal"/>
-    <w:next w:val="BodyText"/>
+    <w:name w:val="Heading 8"/>
+    <w:basedOn w:val="Normal"/>
+    <w:next w:val="TextBody"/>
     <w:uiPriority w:val="9"/>
     <w:unhideWhenUsed/>
     <w:qFormat/>
     <w:pPr>
-      <w:keepNext/>
+      <w:keepNext w:val="true"/>
       <w:keepLines/>
       <w:spacing w:before="200" w:after="0"/>
       <w:outlineLvl w:val="7"/>
     </w:pPr>
     <w:rPr>
-      <w:rFonts w:asciiTheme="majorHAnsi" w:eastAsiaTheme="majorEastAsia" w:hAnsiTheme="majorHAnsi" w:cstheme="majorBidi"/>
+      <w:rFonts w:ascii="Calibri" w:hAnsi="Calibri" w:eastAsia="ＭＳ ゴシック" w:cs="" w:asciiTheme="majorHAnsi" w:cstheme="majorBidi" w:eastAsiaTheme="majorEastAsia" w:hAnsiTheme="majorHAnsi"/>
       <w:color w:val="4F81BD" w:themeColor="accent1"/>
     </w:rPr>
   </w:style>
   <w:style w:type="paragraph" w:styleId="Heading9">
-    <w:name w:val="heading 9"/>
-    <w:basedOn w:val="Normal"/>
-    <w:next w:val="BodyText"/>
+    <w:name w:val="Heading 9"/>
+    <w:basedOn w:val="Normal"/>
+    <w:next w:val="TextBody"/>
     <w:uiPriority w:val="9"/>
     <w:unhideWhenUsed/>
     <w:qFormat/>
     <w:pPr>
-      <w:keepNext/>
+      <w:keepNext w:val="true"/>
       <w:keepLines/>
       <w:spacing w:before="200" w:after="0"/>
       <w:outlineLvl w:val="8"/>
     </w:pPr>
     <w:rPr>
-      <w:rFonts w:asciiTheme="majorHAnsi" w:eastAsiaTheme="majorEastAsia" w:hAnsiTheme="majorHAnsi" w:cstheme="majorBidi"/>
+      <w:rFonts w:ascii="Calibri" w:hAnsi="Calibri" w:eastAsia="ＭＳ ゴシック" w:cs="" w:asciiTheme="majorHAnsi" w:cstheme="majorBidi" w:eastAsiaTheme="majorEastAsia" w:hAnsiTheme="majorHAnsi"/>
       <w:color w:val="4F81BD" w:themeColor="accent1"/>
     </w:rPr>
   </w:style>
-  <w:style w:type="character" w:default="1" w:styleId="DefaultParagraphFont">
+  <w:style w:type="character" w:styleId="DefaultParagraphFont" w:default="1">
     <w:name w:val="Default Paragraph Font"/>
     <w:uiPriority w:val="1"/>
     <w:semiHidden/>
     <w:unhideWhenUsed/>
+    <w:qFormat/>
+    <w:rPr/>
+  </w:style>
+  <w:style w:type="character" w:styleId="CaptionChar" w:customStyle="1">
+    <w:name w:val="Caption Char"/>
+    <w:basedOn w:val="DefaultParagraphFont"/>
+    <w:link w:val="Caption"/>
+    <w:qFormat/>
+    <w:rPr/>
+  </w:style>
+  <w:style w:type="character" w:styleId="VerbatimChar" w:customStyle="1">
+    <w:name w:val="Verbatim Char"/>
+    <w:basedOn w:val="CaptionChar"/>
+    <w:qFormat/>
+    <w:rPr>
+      <w:rFonts w:ascii="Consolas" w:hAnsi="Consolas"/>
+      <w:sz w:val="22"/>
+    </w:rPr>
+  </w:style>
+  <w:style w:type="character" w:styleId="Funotenanker">
+    <w:name w:val="Fußnotenanker"/>
+    <w:qFormat/>
+    <w:rPr>
+      <w:vertAlign w:val="superscript"/>
+    </w:rPr>
+  </w:style>
+  <w:style w:type="character" w:styleId="FootnoteCharacters">
+    <w:name w:val="Footnote Characters"/>
+    <w:basedOn w:val="CaptionChar"/>
+    <w:qFormat/>
+    <w:rPr>
+      <w:vertAlign w:val="superscript"/>
+    </w:rPr>
+  </w:style>
+  <w:style w:type="character" w:styleId="Internetverknpfung">
+    <w:name w:val="Internetverknüpfung"/>
+    <w:basedOn w:val="CaptionChar"/>
+    <w:qFormat/>
+    <w:rPr>
+      <w:color w:val="4F81BD" w:themeColor="accent1"/>
+    </w:rPr>
+  </w:style>
+  <w:style w:type="character" w:styleId="Funotenzeichen">
+    <w:name w:val="Fußnotenzeichen"/>
+    <w:qFormat/>
+    <w:rPr/>
+  </w:style>
+  <w:style w:type="character" w:styleId="Endnotenanker">
+    <w:name w:val="Endnotenanker"/>
+    <w:qFormat/>
+    <w:rPr>
+      <w:vertAlign w:val="superscript"/>
+    </w:rPr>
+  </w:style>
+  <w:style w:type="character" w:styleId="Endnotenzeichen">
+    <w:name w:val="Endnotenzeichen"/>
+    <w:qFormat/>
+    <w:rPr/>
+  </w:style>
+  <w:style w:type="character" w:styleId="InternetLink">
+    <w:name w:val="Hyperlink"/>
+    <w:rPr>
+      <w:color w:val="000080"/>
+      <w:u w:val="single"/>
+      <w:lang w:val="zxx" w:eastAsia="zxx" w:bidi="zxx"/>
+    </w:rPr>
+  </w:style>
+  <w:style w:type="character" w:styleId="FootnoteAnchor">
+    <w:name w:val="Footnote Anchor"/>
+    <w:rPr>
+      <w:vertAlign w:val="superscript"/>
+    </w:rPr>
+  </w:style>
+  <w:style w:type="character" w:styleId="EndnoteAnchor">
+    <w:name w:val="Endnote Anchor"/>
+    <w:rPr>
+      <w:vertAlign w:val="superscript"/>
+    </w:rPr>
+  </w:style>
+  <w:style w:type="character" w:styleId="EndnoteCharacters">
+    <w:name w:val="Endnote Characters"/>
+    <w:qFormat/>
+    <w:rPr/>
+  </w:style>
+  <w:style w:type="paragraph" w:styleId="Heading">
+    <w:name w:val="Heading"/>
+    <w:basedOn w:val="Normal"/>
+    <w:next w:val="TextBody"/>
+    <w:qFormat/>
+    <w:pPr>
+      <w:keepNext w:val="true"/>
+      <w:spacing w:before="240" w:after="120"/>
+    </w:pPr>
+    <w:rPr>
+      <w:rFonts w:ascii="Liberation Sans" w:hAnsi="Liberation Sans" w:eastAsia="PingFang SC" w:cs="Arial Unicode MS"/>
+      <w:sz w:val="28"/>
+      <w:szCs w:val="28"/>
+    </w:rPr>
+  </w:style>
+  <w:style w:type="paragraph" w:styleId="TextBody">
+    <w:name w:val="Body Text"/>
+    <w:basedOn w:val="Normal"/>
+    <w:qFormat/>
+    <w:pPr>
+      <w:spacing w:before="180" w:after="180"/>
+    </w:pPr>
+    <w:rPr/>
+  </w:style>
+  <w:style w:type="paragraph" w:styleId="List">
+    <w:name w:val="List"/>
+    <w:basedOn w:val="TextBody"/>
+    <w:pPr/>
+    <w:rPr>
+      <w:rFonts w:cs="Arial Unicode MS"/>
+    </w:rPr>
+  </w:style>
+  <w:style w:type="paragraph" w:styleId="Caption">
+    <w:name w:val="Caption"/>
+    <w:basedOn w:val="Normal"/>
+    <w:qFormat/>
+    <w:pPr>
+      <w:suppressLineNumbers/>
+      <w:spacing w:before="120" w:after="120"/>
+    </w:pPr>
+    <w:rPr>
+      <w:rFonts w:cs="Arial Unicode MS"/>
+      <w:i/>
+      <w:iCs/>
+      <w:sz w:val="24"/>
+      <w:szCs w:val="24"/>
+    </w:rPr>
+  </w:style>
+  <w:style w:type="paragraph" w:styleId="Index">
+    <w:name w:val="Index"/>
+    <w:basedOn w:val="Normal"/>
+    <w:qFormat/>
+    <w:pPr>
+      <w:suppressLineNumbers/>
+    </w:pPr>
+    <w:rPr>
+      <w:rFonts w:cs="Arial Unicode MS"/>
+    </w:rPr>
+  </w:style>
+  <w:style w:type="paragraph" w:styleId="Berschrift">
+    <w:name w:val="Überschrift"/>
+    <w:basedOn w:val="Normal"/>
+    <w:next w:val="TextBody"/>
+    <w:qFormat/>
+    <w:pPr>
+      <w:keepNext w:val="true"/>
+      <w:spacing w:before="240" w:after="120"/>
+    </w:pPr>
+    <w:rPr>
+      <w:rFonts w:ascii="Liberation Sans" w:hAnsi="Liberation Sans" w:eastAsia="PingFang SC" w:cs="Arial Unicode MS"/>
+      <w:sz w:val="28"/>
+      <w:szCs w:val="28"/>
+    </w:rPr>
+  </w:style>
+  <w:style w:type="paragraph" w:styleId="Verzeichnis">
+    <w:name w:val="Verzeichnis"/>
+    <w:basedOn w:val="Normal"/>
+    <w:qFormat/>
+    <w:pPr>
+      <w:suppressLineNumbers/>
+    </w:pPr>
+    <w:rPr>
+      <w:rFonts w:cs="Arial Unicode MS"/>
+    </w:rPr>
+  </w:style>
+  <w:style w:type="paragraph" w:styleId="FirstParagraph" w:customStyle="1">
+    <w:name w:val="First Paragraph"/>
+    <w:basedOn w:val="TextBody"/>
+    <w:next w:val="TextBody"/>
+    <w:qFormat/>
+    <w:pPr/>
+    <w:rPr/>
+  </w:style>
+  <w:style w:type="paragraph" w:styleId="Compact" w:customStyle="1">
+    <w:name w:val="Compact"/>
+    <w:basedOn w:val="TextBody"/>
+    <w:qFormat/>
+    <w:pPr>
+      <w:spacing w:before="36" w:after="36"/>
+    </w:pPr>
+    <w:rPr/>
+  </w:style>
+  <w:style w:type="paragraph" w:styleId="Title">
+    <w:name w:val="Title"/>
+    <w:basedOn w:val="Normal"/>
+    <w:next w:val="TextBody"/>
+    <w:qFormat/>
+    <w:pPr>
+      <w:keepNext w:val="true"/>
+      <w:keepLines/>
+      <w:spacing w:before="480" w:after="240"/>
+      <w:jc w:val="center"/>
+    </w:pPr>
+    <w:rPr>
+      <w:rFonts w:ascii="Calibri" w:hAnsi="Calibri" w:eastAsia="ＭＳ ゴシック" w:cs="" w:asciiTheme="majorHAnsi" w:cstheme="majorBidi" w:eastAsiaTheme="majorEastAsia" w:hAnsiTheme="majorHAnsi"/>
+      <w:b/>
+      <w:bCs/>
+      <w:color w:val="345A8A" w:themeColor="accent1" w:themeShade="b5"/>
+      <w:sz w:val="36"/>
+      <w:szCs w:val="36"/>
+    </w:rPr>
+  </w:style>
+  <w:style w:type="paragraph" w:styleId="Subtitle">
+    <w:name w:val="Subtitle"/>
+    <w:basedOn w:val="Title"/>
+    <w:next w:val="TextBody"/>
+    <w:qFormat/>
+    <w:pPr>
+      <w:spacing w:before="240" w:after="240"/>
+    </w:pPr>
+    <w:rPr>
+      <w:sz w:val="30"/>
+      <w:szCs w:val="30"/>
+    </w:rPr>
+  </w:style>
+  <w:style w:type="paragraph" w:styleId="Author" w:customStyle="1">
+    <w:name w:val="Author"/>
+    <w:next w:val="TextBody"/>
+    <w:qFormat/>
+    <w:pPr>
+      <w:keepNext w:val="true"/>
+      <w:keepLines/>
+      <w:widowControl/>
+      <w:suppressAutoHyphens w:val="true"/>
+      <w:bidi w:val="0"/>
+      <w:spacing w:before="0" w:after="200"/>
+      <w:jc w:val="center"/>
+    </w:pPr>
+    <w:rPr>
+      <w:rFonts w:ascii="Cambria" w:hAnsi="Cambria" w:eastAsia="Cambria" w:cs="" w:asciiTheme="minorHAnsi" w:cstheme="minorBidi" w:eastAsiaTheme="minorHAnsi" w:hAnsiTheme="minorHAnsi"/>
+      <w:color w:val="auto"/>
+      <w:kern w:val="0"/>
+      <w:sz w:val="24"/>
+      <w:szCs w:val="24"/>
+      <w:lang w:val="en-US" w:eastAsia="en-US" w:bidi="ar-SA"/>
+    </w:rPr>
+  </w:style>
+  <w:style w:type="paragraph" w:styleId="Date">
+    <w:name w:val="Date"/>
+    <w:next w:val="TextBody"/>
+    <w:qFormat/>
+    <w:pPr>
+      <w:keepNext w:val="true"/>
+      <w:keepLines/>
+      <w:widowControl/>
+      <w:suppressAutoHyphens w:val="true"/>
+      <w:bidi w:val="0"/>
+      <w:spacing w:before="0" w:after="200"/>
+      <w:jc w:val="center"/>
+    </w:pPr>
+    <w:rPr>
+      <w:rFonts w:ascii="Cambria" w:hAnsi="Cambria" w:eastAsia="Cambria" w:cs="" w:asciiTheme="minorHAnsi" w:cstheme="minorBidi" w:eastAsiaTheme="minorHAnsi" w:hAnsiTheme="minorHAnsi"/>
+      <w:color w:val="auto"/>
+      <w:kern w:val="0"/>
+      <w:sz w:val="24"/>
+      <w:szCs w:val="24"/>
+      <w:lang w:val="en-US" w:eastAsia="en-US" w:bidi="ar-SA"/>
+    </w:rPr>
+  </w:style>
+  <w:style w:type="paragraph" w:styleId="Abstract" w:customStyle="1">
+    <w:name w:val="Abstract"/>
+    <w:basedOn w:val="Normal"/>
+    <w:next w:val="TextBody"/>
+    <w:qFormat/>
+    <w:pPr>
+      <w:keepNext w:val="true"/>
+      <w:keepLines/>
+      <w:spacing w:before="300" w:after="300"/>
+    </w:pPr>
+    <w:rPr>
+      <w:sz w:val="20"/>
+      <w:szCs w:val="20"/>
+    </w:rPr>
+  </w:style>
+  <w:style w:type="paragraph" w:styleId="Bibliography">
+    <w:name w:val="Bibliography"/>
+    <w:basedOn w:val="Normal"/>
+    <w:qFormat/>
+    <w:pPr/>
+    <w:rPr/>
+  </w:style>
+  <w:style w:type="paragraph" w:styleId="BlockText">
+    <w:name w:val="Block Text"/>
+    <w:basedOn w:val="TextBody"/>
+    <w:next w:val="TextBody"/>
+    <w:uiPriority w:val="9"/>
+    <w:unhideWhenUsed/>
+    <w:qFormat/>
+    <w:pPr>
+      <w:spacing w:before="100" w:after="100"/>
+      <w:ind w:left="480" w:right="480" w:hanging="0"/>
+    </w:pPr>
+    <w:rPr/>
+  </w:style>
+  <w:style w:type="paragraph" w:styleId="Footnote">
+    <w:name w:val="Footnote Text"/>
+    <w:basedOn w:val="Normal"/>
+    <w:uiPriority w:val="9"/>
+    <w:unhideWhenUsed/>
+    <w:qFormat/>
+    <w:pPr/>
+    <w:rPr/>
+  </w:style>
+  <w:style w:type="paragraph" w:styleId="DefinitionTerm" w:customStyle="1">
+    <w:name w:val="Definition Term"/>
+    <w:basedOn w:val="Normal"/>
+    <w:next w:val="Definition"/>
+    <w:qFormat/>
+    <w:pPr>
+      <w:keepNext w:val="true"/>
+      <w:keepLines/>
+      <w:spacing w:before="0" w:after="0"/>
+    </w:pPr>
+    <w:rPr>
+      <w:b/>
+    </w:rPr>
+  </w:style>
+  <w:style w:type="paragraph" w:styleId="Definition" w:customStyle="1">
+    <w:name w:val="Definition"/>
+    <w:basedOn w:val="Normal"/>
+    <w:qFormat/>
+    <w:pPr/>
+    <w:rPr/>
+  </w:style>
+  <w:style w:type="paragraph" w:styleId="Caption1">
+    <w:name w:val="caption"/>
+    <w:basedOn w:val="Normal"/>
+    <w:link w:val="CaptionChar"/>
+    <w:qFormat/>
+    <w:pPr>
+      <w:spacing w:before="0" w:after="120"/>
+    </w:pPr>
+    <w:rPr>
+      <w:i/>
+    </w:rPr>
+  </w:style>
+  <w:style w:type="paragraph" w:styleId="TableCaption" w:customStyle="1">
+    <w:name w:val="Table Caption"/>
+    <w:basedOn w:val="Caption1"/>
+    <w:qFormat/>
+    <w:pPr>
+      <w:keepNext w:val="true"/>
+    </w:pPr>
+    <w:rPr/>
+  </w:style>
+  <w:style w:type="paragraph" w:styleId="ImageCaption" w:customStyle="1">
+    <w:name w:val="Image Caption"/>
+    <w:basedOn w:val="Caption1"/>
+    <w:qFormat/>
+    <w:pPr/>
+    <w:rPr/>
+  </w:style>
+  <w:style w:type="paragraph" w:styleId="Schaubild" w:customStyle="1">
+    <w:name w:val="Schaubild"/>
+    <w:basedOn w:val="Normal"/>
+    <w:qFormat/>
+    <w:pPr/>
+    <w:rPr/>
+  </w:style>
+  <w:style w:type="paragraph" w:styleId="CaptionedFigure" w:customStyle="1">
+    <w:name w:val="Captioned Figure"/>
+    <w:basedOn w:val="Schaubild"/>
+    <w:qFormat/>
+    <w:pPr>
+      <w:keepNext w:val="true"/>
+    </w:pPr>
+    <w:rPr/>
+  </w:style>
+  <w:style w:type="paragraph" w:styleId="TOCHeading">
+    <w:name w:val="TOC Heading"/>
+    <w:basedOn w:val="Heading1"/>
+    <w:next w:val="TextBody"/>
+    <w:uiPriority w:val="39"/>
+    <w:unhideWhenUsed/>
+    <w:qFormat/>
+    <w:pPr>
+      <w:spacing w:lineRule="auto" w:line="259" w:before="240" w:after="0"/>
+    </w:pPr>
+    <w:rPr>
+      <w:b w:val="false"/>
+      <w:bCs w:val="false"/>
+      <w:color w:val="365F91" w:themeColor="accent1" w:themeShade="bf"/>
+    </w:rPr>
+  </w:style>
+  <w:style w:type="paragraph" w:styleId="NoteExampleGrey">
+    <w:name w:val="NoteExampleGrey"/>
+    <w:basedOn w:val="Normal"/>
+    <w:qFormat/>
+    <w:pPr>
+      <w:shd w:val="clear" w:fill="DDDDDD"/>
+    </w:pPr>
+    <w:rPr/>
+  </w:style>
+  <w:style w:type="paragraph" w:styleId="Heading1Grey">
+    <w:name w:val="Heading1Grey"/>
+    <w:basedOn w:val="Heading1"/>
+    <w:qFormat/>
+    <w:pPr>
+      <w:shd w:val="clear" w:fill="DDDDDD"/>
+    </w:pPr>
+    <w:rPr/>
+  </w:style>
+  <w:style w:type="paragraph" w:styleId="Heading2Grey">
+    <w:name w:val="Heading2Grey"/>
+    <w:basedOn w:val="Heading2"/>
+    <w:qFormat/>
+    <w:pPr>
+      <w:shd w:val="clear" w:fill="DDDDDD"/>
+    </w:pPr>
+    <w:rPr/>
+  </w:style>
+  <w:style w:type="paragraph" w:styleId="Heading3Grey">
+    <w:name w:val="Heading3Grey"/>
+    <w:basedOn w:val="Heading3"/>
+    <w:qFormat/>
+    <w:pPr>
+      <w:shd w:val="clear" w:fill="DDDDDD"/>
+    </w:pPr>
+    <w:rPr/>
+  </w:style>
+  <w:style w:type="paragraph" w:styleId="Heading4Grey">
+    <w:name w:val="Heading4Grey"/>
+    <w:basedOn w:val="Heading4"/>
+    <w:qFormat/>
+    <w:pPr>
+      <w:shd w:val="clear" w:fill="DDDDDD"/>
+    </w:pPr>
+    <w:rPr/>
+  </w:style>
+  <w:style w:type="paragraph" w:styleId="Heading5Grey">
+    <w:name w:val="Heading5Grey"/>
+    <w:basedOn w:val="Heading5"/>
+    <w:qFormat/>
+    <w:pPr>
+      <w:shd w:val="clear" w:fill="DDDDDD"/>
+    </w:pPr>
+    <w:rPr/>
+  </w:style>
+  <w:style w:type="paragraph" w:styleId="Heading6Grey">
+    <w:name w:val="Heading6Grey"/>
+    <w:basedOn w:val="Heading6"/>
+    <w:qFormat/>
+    <w:pPr>
+      <w:shd w:val="clear" w:fill="DDDDDD"/>
+    </w:pPr>
+    <w:rPr/>
+  </w:style>
+  <w:style w:type="paragraph" w:styleId="Heading7Grey">
+    <w:name w:val="Heading7Grey"/>
+    <w:basedOn w:val="Heading7"/>
+    <w:qFormat/>
+    <w:pPr>
+      <w:shd w:val="clear" w:fill="DDDDDD"/>
+    </w:pPr>
+    <w:rPr/>
+  </w:style>
+  <w:style w:type="paragraph" w:styleId="Heading8Grey">
+    <w:name w:val="Heading8Grey"/>
+    <w:basedOn w:val="Heading8"/>
+    <w:qFormat/>
+    <w:pPr>
+      <w:shd w:val="clear" w:fill="DDDDDD"/>
+    </w:pPr>
+    <w:rPr/>
+  </w:style>
+  <w:style w:type="paragraph" w:styleId="Heading9Grey">
+    <w:name w:val="Heading9Grey"/>
+    <w:basedOn w:val="Heading9"/>
+    <w:qFormat/>
+    <w:pPr>
+      <w:shd w:val="clear" w:fill="DDDDDD"/>
+      <w:spacing w:before="0" w:after="200"/>
+    </w:pPr>
+    <w:rPr/>
+  </w:style>
+  <w:style w:type="numbering" w:styleId="NoList" w:default="1">
+    <w:name w:val="No List"/>
+    <w:uiPriority w:val="99"/>
+    <w:semiHidden/>
+    <w:unhideWhenUsed/>
+    <w:qFormat/>
   </w:style>
   <w:style w:type="table" w:default="1" w:styleId="TableNormal">
     <w:name w:val="Normal Table"/>
@@ -1034,7 +1820,6 @@
     <w:semiHidden/>
     <w:unhideWhenUsed/>
     <w:tblPr>
-      <w:tblInd w:w="0" w:type="dxa"/>
       <w:tblCellMar>
         <w:top w:w="0" w:type="dxa"/>
         <w:left w:w="108" w:type="dxa"/>
@@ -1043,141 +1828,20 @@
       </w:tblCellMar>
     </w:tblPr>
   </w:style>
-  <w:style w:type="numbering" w:default="1" w:styleId="NoList">
-    <w:name w:val="No List"/>
-    <w:uiPriority w:val="99"/>
-    <w:semiHidden/>
-    <w:unhideWhenUsed/>
-  </w:style>
-  <w:style w:type="paragraph" w:styleId="BodyText">
-    <w:name w:val="Body Text"/>
-    <w:basedOn w:val="Normal"/>
-    <w:qFormat/>
-    <w:pPr>
-      <w:spacing w:before="180" w:after="180"/>
-    </w:pPr>
-  </w:style>
-  <w:style w:type="paragraph" w:customStyle="1" w:styleId="FirstParagraph">
-    <w:name w:val="First Paragraph"/>
-    <w:basedOn w:val="BodyText"/>
-    <w:next w:val="BodyText"/>
-    <w:qFormat/>
-  </w:style>
-  <w:style w:type="paragraph" w:customStyle="1" w:styleId="Compact">
-    <w:name w:val="Compact"/>
-    <w:basedOn w:val="BodyText"/>
-    <w:qFormat/>
-    <w:pPr>
-      <w:spacing w:before="36" w:after="36"/>
-    </w:pPr>
-  </w:style>
-  <w:style w:type="paragraph" w:styleId="Title">
-    <w:name w:val="Title"/>
-    <w:basedOn w:val="Normal"/>
-    <w:next w:val="BodyText"/>
-    <w:qFormat/>
-    <w:pPr>
-      <w:keepNext/>
-      <w:keepLines/>
-      <w:spacing w:before="480" w:after="240"/>
-      <w:jc w:val="center"/>
-    </w:pPr>
-    <w:rPr>
-      <w:rFonts w:asciiTheme="majorHAnsi" w:eastAsiaTheme="majorEastAsia" w:hAnsiTheme="majorHAnsi" w:cstheme="majorBidi"/>
-      <w:b/>
-      <w:bCs/>
-      <w:color w:val="345A8A" w:themeColor="accent1" w:themeShade="B5"/>
-      <w:sz w:val="36"/>
-      <w:szCs w:val="36"/>
-    </w:rPr>
-  </w:style>
-  <w:style w:type="paragraph" w:styleId="Subtitle">
-    <w:name w:val="Subtitle"/>
-    <w:basedOn w:val="Title"/>
-    <w:next w:val="BodyText"/>
-    <w:qFormat/>
-    <w:pPr>
-      <w:spacing w:before="240"/>
-    </w:pPr>
-    <w:rPr>
-      <w:sz w:val="30"/>
-      <w:szCs w:val="30"/>
-    </w:rPr>
-  </w:style>
-  <w:style w:type="paragraph" w:customStyle="1" w:styleId="Author">
-    <w:name w:val="Author"/>
-    <w:next w:val="BodyText"/>
-    <w:qFormat/>
-    <w:pPr>
-      <w:keepNext/>
-      <w:keepLines/>
-      <w:jc w:val="center"/>
-    </w:pPr>
-  </w:style>
-  <w:style w:type="paragraph" w:styleId="Date">
-    <w:name w:val="Date"/>
-    <w:next w:val="BodyText"/>
-    <w:qFormat/>
-    <w:pPr>
-      <w:keepNext/>
-      <w:keepLines/>
-      <w:jc w:val="center"/>
-    </w:pPr>
-  </w:style>
-  <w:style w:type="paragraph" w:customStyle="1" w:styleId="Abstract">
-    <w:name w:val="Abstract"/>
-    <w:basedOn w:val="Normal"/>
-    <w:next w:val="BodyText"/>
-    <w:qFormat/>
-    <w:pPr>
-      <w:keepNext/>
-      <w:keepLines/>
-      <w:spacing w:before="300" w:after="300"/>
-    </w:pPr>
-    <w:rPr>
-      <w:sz w:val="20"/>
-      <w:szCs w:val="20"/>
-    </w:rPr>
-  </w:style>
-  <w:style w:type="paragraph" w:styleId="Bibliography">
-    <w:name w:val="Bibliography"/>
-    <w:basedOn w:val="Normal"/>
-    <w:qFormat/>
-  </w:style>
-  <w:style w:type="paragraph" w:styleId="BlockText">
-    <w:name w:val="Block Text"/>
-    <w:basedOn w:val="BodyText"/>
-    <w:next w:val="BodyText"/>
-    <w:uiPriority w:val="9"/>
-    <w:unhideWhenUsed/>
-    <w:qFormat/>
-    <w:pPr>
-      <w:spacing w:before="100" w:after="100"/>
-      <w:ind w:left="480" w:right="480"/>
-    </w:pPr>
-  </w:style>
-  <w:style w:type="paragraph" w:styleId="FootnoteText">
-    <w:name w:val="footnote text"/>
-    <w:basedOn w:val="Normal"/>
-    <w:uiPriority w:val="9"/>
-    <w:unhideWhenUsed/>
-    <w:qFormat/>
-  </w:style>
   <w:style w:type="table" w:customStyle="1" w:styleId="Table">
     <w:name w:val="Table"/>
     <w:semiHidden/>
     <w:unhideWhenUsed/>
     <w:qFormat/>
-    <w:rsid w:val="000C6FC5"/>
+    <w:rsid w:val="000c6fc5"/>
     <w:tblPr>
-      <w:tblInd w:w="0" w:type="dxa"/>
       <w:tblBorders>
-        <w:top w:val="single" w:sz="4" w:space="0" w:color="auto"/>
-        <w:left w:val="single" w:sz="4" w:space="0" w:color="auto"/>
-        <w:bottom w:val="single" w:sz="4" w:space="0" w:color="auto"/>
-        <w:right w:val="single" w:sz="4" w:space="0" w:color="auto"/>
-        <w:insideH w:val="single" w:sz="4" w:space="0" w:color="auto"/>
-        <w:insideV w:val="single" w:sz="4" w:space="0" w:color="auto"/>
+        <w:top w:val="single" w:color="auto" w:sz="4" w:space="0"/>
+        <w:left w:val="single" w:color="auto" w:sz="4" w:space="0"/>
+        <w:bottom w:val="single" w:color="auto" w:sz="4" w:space="0"/>
+        <w:right w:val="single" w:color="auto" w:sz="4" w:space="0"/>
+        <w:insideH w:val="single" w:color="auto" w:sz="4" w:space="0"/>
+        <w:insideV w:val="single" w:color="auto" w:sz="4" w:space="0"/>
       </w:tblBorders>
       <w:tblCellMar>
         <w:top w:w="0" w:type="dxa"/>
@@ -1187,102 +1851,8 @@
       </w:tblCellMar>
     </w:tblPr>
     <w:tcPr>
-      <w:shd w:val="clear" w:color="auto" w:fill="D9D9D9" w:themeFill="background1" w:themeFillShade="D9"/>
+      <w:shd w:val="clear" w:color="auto" w:fill="D9D9D9" w:themeFill="background1" w:themeFillShade="d9"/>
     </w:tcPr>
-  </w:style>
-  <w:style w:type="paragraph" w:customStyle="1" w:styleId="DefinitionTerm">
-    <w:name w:val="Definition Term"/>
-    <w:basedOn w:val="Normal"/>
-    <w:next w:val="Definition"/>
-    <w:pPr>
-      <w:keepNext/>
-      <w:keepLines/>
-      <w:spacing w:after="0"/>
-    </w:pPr>
-    <w:rPr>
-      <w:b/>
-    </w:rPr>
-  </w:style>
-  <w:style w:type="paragraph" w:customStyle="1" w:styleId="Definition">
-    <w:name w:val="Definition"/>
-    <w:basedOn w:val="Normal"/>
-  </w:style>
-  <w:style w:type="paragraph" w:styleId="Caption">
-    <w:name w:val="caption"/>
-    <w:basedOn w:val="Normal"/>
-    <w:link w:val="CaptionChar"/>
-    <w:pPr>
-      <w:spacing w:after="120"/>
-    </w:pPr>
-    <w:rPr>
-      <w:i/>
-    </w:rPr>
-  </w:style>
-  <w:style w:type="paragraph" w:customStyle="1" w:styleId="TableCaption">
-    <w:name w:val="Table Caption"/>
-    <w:basedOn w:val="Caption"/>
-    <w:pPr>
-      <w:keepNext/>
-    </w:pPr>
-  </w:style>
-  <w:style w:type="paragraph" w:customStyle="1" w:styleId="ImageCaption">
-    <w:name w:val="Image Caption"/>
-    <w:basedOn w:val="Caption"/>
-  </w:style>
-  <w:style w:type="paragraph" w:customStyle="1" w:styleId="Figure">
-    <w:name w:val="Figure"/>
-    <w:basedOn w:val="Normal"/>
-  </w:style>
-  <w:style w:type="paragraph" w:customStyle="1" w:styleId="CaptionedFigure">
-    <w:name w:val="Captioned Figure"/>
-    <w:basedOn w:val="Figure"/>
-    <w:pPr>
-      <w:keepNext/>
-    </w:pPr>
-  </w:style>
-  <w:style w:type="character" w:customStyle="1" w:styleId="CaptionChar">
-    <w:name w:val="Caption Char"/>
-    <w:basedOn w:val="DefaultParagraphFont"/>
-    <w:link w:val="Caption"/>
-  </w:style>
-  <w:style w:type="character" w:customStyle="1" w:styleId="VerbatimChar">
-    <w:name w:val="Verbatim Char"/>
-    <w:basedOn w:val="CaptionChar"/>
-    <w:rPr>
-      <w:rFonts w:ascii="Consolas" w:hAnsi="Consolas"/>
-      <w:sz w:val="22"/>
-    </w:rPr>
-  </w:style>
-  <w:style w:type="character" w:styleId="FootnoteReference">
-    <w:name w:val="footnote reference"/>
-    <w:basedOn w:val="CaptionChar"/>
-    <w:rPr>
-      <w:vertAlign w:val="superscript"/>
-    </w:rPr>
-  </w:style>
-  <w:style w:type="character" w:styleId="Hyperlink">
-    <w:name w:val="Hyperlink"/>
-    <w:basedOn w:val="CaptionChar"/>
-    <w:rPr>
-      <w:color w:val="4F81BD" w:themeColor="accent1"/>
-    </w:rPr>
-  </w:style>
-  <w:style w:type="paragraph" w:styleId="TOCHeading">
-    <w:name w:val="TOC Heading"/>
-    <w:basedOn w:val="Heading1"/>
-    <w:next w:val="BodyText"/>
-    <w:uiPriority w:val="39"/>
-    <w:unhideWhenUsed/>
-    <w:qFormat/>
-    <w:pPr>
-      <w:spacing w:before="240" w:line="259" w:lineRule="auto"/>
-      <w:outlineLvl w:val="9"/>
-    </w:pPr>
-    <w:rPr>
-      <w:b w:val="0"/>
-      <w:bCs w:val="0"/>
-      <w:color w:val="365F91" w:themeColor="accent1" w:themeShade="BF"/>
-    </w:rPr>
   </w:style>
 </w:styles>
 </file>

</xml_diff>

<commit_message>
add SmallWhiteGap paragraph style for to grey boxes in a row
</commit_message>
<xml_diff>
--- a/custom-reference.docx
+++ b/custom-reference.docx
@@ -481,6 +481,16 @@
     </w:p>
     <w:p>
       <w:pPr>
+        <w:pStyle w:val="SmallWhiteGap"/>
+        <w:rPr/>
+      </w:pPr>
+      <w:r>
+        <w:rPr/>
+        <w:t>SmallWhiteGap</w:t>
+      </w:r>
+    </w:p>
+    <w:p>
+      <w:pPr>
         <w:pStyle w:val="DefinitionTerm"/>
         <w:rPr/>
       </w:pPr>
@@ -538,28 +548,8 @@
     </w:p>
     <w:p>
       <w:pPr>
-        <w:pStyle w:val="TextBody"/>
-        <w:jc w:val="left"/>
-        <w:rPr/>
-      </w:pPr>
-      <w:r>
-        <w:rPr/>
-      </w:r>
-      <m:oMathPara xmlns:m="http://schemas.openxmlformats.org/officeDocument/2006/math">
-        <m:oMathParaPr>
-          <m:jc m:val="left"/>
-        </m:oMathParaPr>
-        <m:oMath>
-          <m:f>
-            <m:num/>
-            <m:den/>
-          </m:f>
-        </m:oMath>
-      </m:oMathPara>
-    </w:p>
-    <w:p>
-      <w:pPr>
         <w:pStyle w:val="Heading1Grey"/>
+        <w:shd w:val="clear" w:fill="DDDDDD"/>
         <w:rPr/>
       </w:pPr>
       <w:bookmarkStart w:id="10" w:name="heading-11"/>
@@ -1807,6 +1797,35 @@
     </w:pPr>
     <w:rPr/>
   </w:style>
+  <w:style w:type="paragraph" w:styleId="SmallWhiteGap">
+    <w:name w:val="SmallWhiteGap"/>
+    <w:basedOn w:val="TextBody"/>
+    <w:next w:val="TextBody"/>
+    <w:qFormat/>
+    <w:pPr>
+      <w:spacing w:before="181" w:after="181"/>
+    </w:pPr>
+    <w:rPr>
+      <w:sz w:val="10"/>
+    </w:rPr>
+  </w:style>
+  <w:style w:type="paragraph" w:styleId="HorizontalLine">
+    <w:name w:val="Horizontal Line"/>
+    <w:basedOn w:val="Normal"/>
+    <w:next w:val="TextBody"/>
+    <w:qFormat/>
+    <w:pPr>
+      <w:suppressLineNumbers/>
+      <w:pBdr>
+        <w:bottom w:val="double" w:sz="2" w:space="0" w:color="808080"/>
+      </w:pBdr>
+      <w:spacing w:before="0" w:after="283"/>
+    </w:pPr>
+    <w:rPr>
+      <w:sz w:val="12"/>
+      <w:szCs w:val="12"/>
+    </w:rPr>
+  </w:style>
   <w:style w:type="numbering" w:styleId="NoList" w:default="1">
     <w:name w:val="No List"/>
     <w:uiPriority w:val="99"/>

</xml_diff>

<commit_message>
add also openstax footer from output-producer
</commit_message>
<xml_diff>
--- a/custom-reference.docx
+++ b/custom-reference.docx
@@ -257,7 +257,7 @@
       <w:hyperlink r:id="rId2">
         <w:r>
           <w:rPr>
-            <w:rStyle w:val="Internetverknpfung"/>
+            <w:rStyle w:val="InternetLink"/>
           </w:rPr>
           <w:t xml:space="preserve"> Hyperlink </w:t>
         </w:r>
@@ -336,17 +336,35 @@
           <w:p>
             <w:pPr>
               <w:pStyle w:val="Compact"/>
-              <w:widowControl w:val="false"/>
-              <w:suppressAutoHyphens w:val="true"/>
+              <w:widowControl/>
               <w:spacing w:before="36" w:after="36"/>
-              <w:rPr/>
+              <w:jc w:val="left"/>
+              <w:rPr>
+                <w:rFonts w:ascii="Cambria" w:hAnsi="Cambria" w:eastAsia="Cambria" w:cs=""/>
+                <w:kern w:val="0"/>
+                <w:sz w:val="24"/>
+                <w:szCs w:val="24"/>
+                <w:lang w:val="en-US" w:eastAsia="en-US" w:bidi="ar-SA"/>
+              </w:rPr>
             </w:pPr>
             <w:r>
-              <w:rPr/>
+              <w:rPr>
+                <w:rFonts w:eastAsia="Cambria" w:cs=""/>
+                <w:kern w:val="0"/>
+                <w:sz w:val="24"/>
+                <w:szCs w:val="24"/>
+                <w:lang w:val="en-US" w:eastAsia="en-US" w:bidi="ar-SA"/>
+              </w:rPr>
               <w:t xml:space="preserve"> </w:t>
             </w:r>
             <w:r>
-              <w:rPr/>
+              <w:rPr>
+                <w:rFonts w:eastAsia="Cambria" w:cs=""/>
+                <w:kern w:val="0"/>
+                <w:sz w:val="24"/>
+                <w:szCs w:val="24"/>
+                <w:lang w:val="en-US" w:eastAsia="en-US" w:bidi="ar-SA"/>
+              </w:rPr>
               <w:t>Table</w:t>
             </w:r>
           </w:p>
@@ -364,17 +382,35 @@
           <w:p>
             <w:pPr>
               <w:pStyle w:val="Compact"/>
-              <w:widowControl w:val="false"/>
-              <w:suppressAutoHyphens w:val="true"/>
+              <w:widowControl/>
               <w:spacing w:before="36" w:after="36"/>
-              <w:rPr/>
+              <w:jc w:val="left"/>
+              <w:rPr>
+                <w:rFonts w:ascii="Cambria" w:hAnsi="Cambria" w:eastAsia="Cambria" w:cs=""/>
+                <w:kern w:val="0"/>
+                <w:sz w:val="24"/>
+                <w:szCs w:val="24"/>
+                <w:lang w:val="en-US" w:eastAsia="en-US" w:bidi="ar-SA"/>
+              </w:rPr>
             </w:pPr>
             <w:r>
-              <w:rPr/>
+              <w:rPr>
+                <w:rFonts w:eastAsia="Cambria" w:cs=""/>
+                <w:kern w:val="0"/>
+                <w:sz w:val="24"/>
+                <w:szCs w:val="24"/>
+                <w:lang w:val="en-US" w:eastAsia="en-US" w:bidi="ar-SA"/>
+              </w:rPr>
               <w:t xml:space="preserve"> </w:t>
             </w:r>
             <w:r>
-              <w:rPr/>
+              <w:rPr>
+                <w:rFonts w:eastAsia="Cambria" w:cs=""/>
+                <w:kern w:val="0"/>
+                <w:sz w:val="24"/>
+                <w:szCs w:val="24"/>
+                <w:lang w:val="en-US" w:eastAsia="en-US" w:bidi="ar-SA"/>
+              </w:rPr>
               <w:t>Table</w:t>
             </w:r>
           </w:p>
@@ -394,21 +430,37 @@
           <w:p>
             <w:pPr>
               <w:pStyle w:val="Compact"/>
-              <w:widowControl w:val="false"/>
-              <w:suppressAutoHyphens w:val="true"/>
+              <w:widowControl/>
               <w:spacing w:before="36" w:after="36"/>
-              <w:rPr/>
+              <w:jc w:val="left"/>
+              <w:rPr>
+                <w:rFonts w:ascii="Cambria" w:hAnsi="Cambria" w:eastAsia="Cambria" w:cs=""/>
+                <w:kern w:val="0"/>
+                <w:sz w:val="24"/>
+                <w:szCs w:val="24"/>
+                <w:lang w:val="en-US" w:eastAsia="en-US" w:bidi="ar-SA"/>
+              </w:rPr>
             </w:pPr>
             <w:r>
-              <w:rPr/>
+              <w:rPr>
+                <w:rFonts w:eastAsia="Cambria" w:cs=""/>
+                <w:kern w:val="0"/>
+                <w:sz w:val="24"/>
+                <w:szCs w:val="24"/>
+                <w:lang w:val="en-US" w:eastAsia="en-US" w:bidi="ar-SA"/>
+              </w:rPr>
               <w:t xml:space="preserve"> </w:t>
             </w:r>
             <w:r>
-              <w:rPr/>
+              <w:rPr>
+                <w:rFonts w:eastAsia="Cambria" w:cs=""/>
+                <w:kern w:val="0"/>
+                <w:sz w:val="24"/>
+                <w:szCs w:val="24"/>
+                <w:lang w:val="en-US" w:eastAsia="en-US" w:bidi="ar-SA"/>
+              </w:rPr>
               <w:t>1</w:t>
             </w:r>
-            <w:bookmarkStart w:id="9" w:name="_GoBack"/>
-            <w:bookmarkEnd w:id="9"/>
           </w:p>
         </w:tc>
         <w:tc>
@@ -423,17 +475,35 @@
           <w:p>
             <w:pPr>
               <w:pStyle w:val="Compact"/>
-              <w:widowControl w:val="false"/>
-              <w:suppressAutoHyphens w:val="true"/>
+              <w:widowControl/>
               <w:spacing w:before="36" w:after="36"/>
-              <w:rPr/>
+              <w:jc w:val="left"/>
+              <w:rPr>
+                <w:rFonts w:ascii="Cambria" w:hAnsi="Cambria" w:eastAsia="Cambria" w:cs=""/>
+                <w:kern w:val="0"/>
+                <w:sz w:val="24"/>
+                <w:szCs w:val="24"/>
+                <w:lang w:val="en-US" w:eastAsia="en-US" w:bidi="ar-SA"/>
+              </w:rPr>
             </w:pPr>
             <w:r>
-              <w:rPr/>
+              <w:rPr>
+                <w:rFonts w:eastAsia="Cambria" w:cs=""/>
+                <w:kern w:val="0"/>
+                <w:sz w:val="24"/>
+                <w:szCs w:val="24"/>
+                <w:lang w:val="en-US" w:eastAsia="en-US" w:bidi="ar-SA"/>
+              </w:rPr>
               <w:t xml:space="preserve"> </w:t>
             </w:r>
             <w:r>
-              <w:rPr/>
+              <w:rPr>
+                <w:rFonts w:eastAsia="Cambria" w:cs=""/>
+                <w:kern w:val="0"/>
+                <w:sz w:val="24"/>
+                <w:szCs w:val="24"/>
+                <w:lang w:val="en-US" w:eastAsia="en-US" w:bidi="ar-SA"/>
+              </w:rPr>
               <w:t>2</w:t>
             </w:r>
           </w:p>
@@ -534,7 +604,6 @@
     <w:p>
       <w:pPr>
         <w:pStyle w:val="Definition"/>
-        <w:spacing w:before="0" w:after="200"/>
         <w:rPr/>
       </w:pPr>
       <w:r>
@@ -552,7 +621,7 @@
         <w:shd w:val="clear" w:fill="DDDDDD"/>
         <w:rPr/>
       </w:pPr>
-      <w:bookmarkStart w:id="10" w:name="heading-11"/>
+      <w:bookmarkStart w:id="9" w:name="heading-11"/>
       <w:r>
         <w:rPr/>
         <w:t xml:space="preserve"> </w:t>
@@ -561,123 +630,130 @@
         <w:rPr/>
         <w:t xml:space="preserve">Heading1Grey </w:t>
       </w:r>
+      <w:bookmarkEnd w:id="9"/>
+    </w:p>
+    <w:p>
+      <w:pPr>
+        <w:pStyle w:val="Heading2Grey"/>
+        <w:shd w:fill="DDDDDD" w:val="clear"/>
+        <w:rPr/>
+      </w:pPr>
+      <w:bookmarkStart w:id="10" w:name="heading-21"/>
+      <w:r>
+        <w:rPr/>
+        <w:t xml:space="preserve"> </w:t>
+      </w:r>
+      <w:r>
+        <w:rPr/>
+        <w:t xml:space="preserve">Heading2Grey </w:t>
+      </w:r>
       <w:bookmarkEnd w:id="10"/>
     </w:p>
     <w:p>
       <w:pPr>
-        <w:pStyle w:val="Heading2Grey"/>
-        <w:rPr/>
-      </w:pPr>
-      <w:bookmarkStart w:id="11" w:name="heading-21"/>
-      <w:r>
-        <w:rPr/>
-        <w:t xml:space="preserve"> </w:t>
-      </w:r>
-      <w:r>
-        <w:rPr/>
-        <w:t xml:space="preserve">Heading2Grey </w:t>
+        <w:pStyle w:val="Heading3Grey"/>
+        <w:shd w:fill="DDDDDD" w:val="clear"/>
+        <w:rPr/>
+      </w:pPr>
+      <w:bookmarkStart w:id="11" w:name="heading-31"/>
+      <w:r>
+        <w:rPr/>
+        <w:t xml:space="preserve"> </w:t>
+      </w:r>
+      <w:r>
+        <w:rPr/>
+        <w:t>Heading3</w:t>
       </w:r>
       <w:bookmarkEnd w:id="11"/>
-    </w:p>
-    <w:p>
-      <w:pPr>
-        <w:pStyle w:val="Heading3Grey"/>
-        <w:rPr/>
-      </w:pPr>
-      <w:bookmarkStart w:id="12" w:name="heading-31"/>
-      <w:r>
-        <w:rPr/>
-        <w:t xml:space="preserve"> </w:t>
-      </w:r>
-      <w:r>
-        <w:rPr/>
-        <w:t>Heading3</w:t>
+      <w:r>
+        <w:rPr/>
+        <w:t>Grey</w:t>
+      </w:r>
+    </w:p>
+    <w:p>
+      <w:pPr>
+        <w:pStyle w:val="Heading4Grey"/>
+        <w:shd w:fill="DDDDDD" w:val="clear"/>
+        <w:rPr/>
+      </w:pPr>
+      <w:bookmarkStart w:id="12" w:name="heading-41"/>
+      <w:r>
+        <w:rPr/>
+        <w:t xml:space="preserve"> </w:t>
+      </w:r>
+      <w:r>
+        <w:rPr/>
+        <w:t xml:space="preserve">Heading4Grey </w:t>
       </w:r>
       <w:bookmarkEnd w:id="12"/>
-      <w:r>
-        <w:rPr/>
-        <w:t>Grey</w:t>
-      </w:r>
-    </w:p>
-    <w:p>
-      <w:pPr>
-        <w:pStyle w:val="Heading4Grey"/>
-        <w:rPr/>
-      </w:pPr>
-      <w:bookmarkStart w:id="13" w:name="heading-41"/>
-      <w:r>
-        <w:rPr/>
-        <w:t xml:space="preserve"> </w:t>
-      </w:r>
-      <w:r>
-        <w:rPr/>
-        <w:t xml:space="preserve">Heading4Grey </w:t>
+    </w:p>
+    <w:p>
+      <w:pPr>
+        <w:pStyle w:val="Heading5Grey"/>
+        <w:shd w:fill="DDDDDD" w:val="clear"/>
+        <w:rPr/>
+      </w:pPr>
+      <w:bookmarkStart w:id="13" w:name="heading-51"/>
+      <w:r>
+        <w:rPr/>
+        <w:t xml:space="preserve"> </w:t>
+      </w:r>
+      <w:r>
+        <w:rPr/>
+        <w:t xml:space="preserve">Heading5Grey </w:t>
       </w:r>
       <w:bookmarkEnd w:id="13"/>
     </w:p>
     <w:p>
       <w:pPr>
-        <w:pStyle w:val="Heading5Grey"/>
-        <w:rPr/>
-      </w:pPr>
-      <w:bookmarkStart w:id="14" w:name="heading-51"/>
-      <w:r>
-        <w:rPr/>
-        <w:t xml:space="preserve"> </w:t>
-      </w:r>
-      <w:r>
-        <w:rPr/>
-        <w:t xml:space="preserve">Heading5Grey </w:t>
+        <w:pStyle w:val="Heading6Grey"/>
+        <w:shd w:fill="DDDDDD" w:val="clear"/>
+        <w:rPr/>
+      </w:pPr>
+      <w:bookmarkStart w:id="14" w:name="heading-61"/>
+      <w:r>
+        <w:rPr/>
+        <w:t xml:space="preserve"> </w:t>
+      </w:r>
+      <w:r>
+        <w:rPr/>
+        <w:t xml:space="preserve">Heading6Grey </w:t>
       </w:r>
       <w:bookmarkEnd w:id="14"/>
     </w:p>
     <w:p>
       <w:pPr>
-        <w:pStyle w:val="Heading6Grey"/>
-        <w:rPr/>
-      </w:pPr>
-      <w:bookmarkStart w:id="15" w:name="heading-61"/>
-      <w:r>
-        <w:rPr/>
-        <w:t xml:space="preserve"> </w:t>
-      </w:r>
-      <w:r>
-        <w:rPr/>
-        <w:t xml:space="preserve">Heading6Grey </w:t>
+        <w:pStyle w:val="Heading7Grey"/>
+        <w:shd w:fill="DDDDDD" w:val="clear"/>
+        <w:rPr/>
+      </w:pPr>
+      <w:bookmarkStart w:id="15" w:name="heading-71"/>
+      <w:r>
+        <w:rPr/>
+        <w:t xml:space="preserve"> </w:t>
+      </w:r>
+      <w:r>
+        <w:rPr/>
+        <w:t xml:space="preserve">Heading7Grey </w:t>
       </w:r>
       <w:bookmarkEnd w:id="15"/>
     </w:p>
     <w:p>
       <w:pPr>
-        <w:pStyle w:val="Heading7Grey"/>
-        <w:rPr/>
-      </w:pPr>
-      <w:bookmarkStart w:id="16" w:name="heading-71"/>
-      <w:r>
-        <w:rPr/>
-        <w:t xml:space="preserve"> </w:t>
-      </w:r>
-      <w:r>
-        <w:rPr/>
-        <w:t xml:space="preserve">Heading7Grey </w:t>
+        <w:pStyle w:val="Heading8Grey"/>
+        <w:shd w:fill="DDDDDD" w:val="clear"/>
+        <w:rPr/>
+      </w:pPr>
+      <w:bookmarkStart w:id="16" w:name="heading-81"/>
+      <w:r>
+        <w:rPr/>
+        <w:t xml:space="preserve"> </w:t>
+      </w:r>
+      <w:r>
+        <w:rPr/>
+        <w:t>Heading8Grey</w:t>
       </w:r>
       <w:bookmarkEnd w:id="16"/>
-    </w:p>
-    <w:p>
-      <w:pPr>
-        <w:pStyle w:val="Heading8Grey"/>
-        <w:rPr/>
-      </w:pPr>
-      <w:bookmarkStart w:id="17" w:name="heading-81"/>
-      <w:r>
-        <w:rPr/>
-        <w:t xml:space="preserve"> </w:t>
-      </w:r>
-      <w:r>
-        <w:rPr/>
-        <w:t>Heading8Grey</w:t>
-      </w:r>
-      <w:bookmarkEnd w:id="17"/>
     </w:p>
     <w:p>
       <w:pPr>
@@ -686,7 +762,7 @@
         <w:spacing w:before="0" w:after="200"/>
         <w:rPr/>
       </w:pPr>
-      <w:bookmarkStart w:id="18" w:name="heading-91"/>
+      <w:bookmarkStart w:id="17" w:name="heading-91"/>
       <w:r>
         <w:rPr/>
         <w:t xml:space="preserve"> </w:t>
@@ -695,15 +771,16 @@
         <w:rPr/>
         <w:t xml:space="preserve">Heading9Grey </w:t>
       </w:r>
-      <w:bookmarkEnd w:id="18"/>
+      <w:bookmarkEnd w:id="17"/>
     </w:p>
     <w:sectPr>
+      <w:footerReference w:type="default" r:id="rId3"/>
       <w:footnotePr>
         <w:numFmt w:val="decimal"/>
       </w:footnotePr>
       <w:type w:val="nextPage"/>
       <w:pgSz w:w="12240" w:h="15840"/>
-      <w:pgMar w:left="1440" w:right="1440" w:header="0" w:top="1440" w:footer="0" w:bottom="1440" w:gutter="0"/>
+      <w:pgMar w:left="1440" w:right="1440" w:header="0" w:top="1440" w:footer="720" w:bottom="1440" w:gutter="0"/>
       <w:pgNumType w:fmt="decimal"/>
       <w:formProt w:val="false"/>
       <w:textDirection w:val="lrTb"/>
@@ -711,6 +788,30 @@
     </w:sectPr>
   </w:body>
 </w:document>
+</file>
+
+<file path=word/footer1.xml><?xml version="1.0" encoding="utf-8"?>
+<w:ftr xmlns:o="urn:schemas-microsoft-com:office:office" xmlns:r="http://schemas.openxmlformats.org/officeDocument/2006/relationships" xmlns:v="urn:schemas-microsoft-com:vml" xmlns:w="http://schemas.openxmlformats.org/wordprocessingml/2006/main" xmlns:w10="urn:schemas-microsoft-com:office:word" xmlns:wp="http://schemas.openxmlformats.org/drawingml/2006/wordprocessingDrawing" xmlns:wps="http://schemas.microsoft.com/office/word/2010/wordprocessingShape" xmlns:wpg="http://schemas.microsoft.com/office/word/2010/wordprocessingGroup" xmlns:mc="http://schemas.openxmlformats.org/markup-compatibility/2006" xmlns:wp14="http://schemas.microsoft.com/office/word/2010/wordprocessingDrawing" xmlns:w14="http://schemas.microsoft.com/office/word/2010/wordml" mc:Ignorable="w14 wp14">
+  <w:p>
+    <w:pPr>
+      <w:pStyle w:val="Footer"/>
+      <w:jc w:val="center"/>
+      <w:rPr/>
+    </w:pPr>
+    <w:r>
+      <w:rPr/>
+      <w:t xml:space="preserve">Access for free at </w:t>
+    </w:r>
+    <w:hyperlink r:id="rId1">
+      <w:r>
+        <w:rPr>
+          <w:rStyle w:val="InternetLink"/>
+        </w:rPr>
+        <w:t>https://openstax.org</w:t>
+      </w:r>
+    </w:hyperlink>
+  </w:p>
+</w:ftr>
 </file>
 
 <file path=word/footnotes.xml><?xml version="1.0" encoding="utf-8"?>
@@ -1125,7 +1226,6 @@
     <w:qFormat/>
     <w:pPr>
       <w:widowControl/>
-      <w:suppressAutoHyphens w:val="true"/>
       <w:bidi w:val="0"/>
       <w:spacing w:before="0" w:after="200"/>
       <w:jc w:val="left"/>
@@ -1337,13 +1437,6 @@
       <w:sz w:val="22"/>
     </w:rPr>
   </w:style>
-  <w:style w:type="character" w:styleId="Funotenanker">
-    <w:name w:val="Fußnotenanker"/>
-    <w:qFormat/>
-    <w:rPr>
-      <w:vertAlign w:val="superscript"/>
-    </w:rPr>
-  </w:style>
   <w:style w:type="character" w:styleId="FootnoteCharacters">
     <w:name w:val="Footnote Characters"/>
     <w:basedOn w:val="CaptionChar"/>
@@ -1352,43 +1445,46 @@
       <w:vertAlign w:val="superscript"/>
     </w:rPr>
   </w:style>
-  <w:style w:type="character" w:styleId="Internetverknpfung">
-    <w:name w:val="Internetverknüpfung"/>
-    <w:basedOn w:val="CaptionChar"/>
-    <w:qFormat/>
-    <w:rPr>
-      <w:color w:val="4F81BD" w:themeColor="accent1"/>
-    </w:rPr>
-  </w:style>
-  <w:style w:type="character" w:styleId="Funotenzeichen">
-    <w:name w:val="Fußnotenzeichen"/>
-    <w:qFormat/>
-    <w:rPr/>
-  </w:style>
-  <w:style w:type="character" w:styleId="Endnotenanker">
-    <w:name w:val="Endnotenanker"/>
-    <w:qFormat/>
+  <w:style w:type="character" w:styleId="FootnoteAnchor">
+    <w:name w:val="Footnote Anchor"/>
     <w:rPr>
       <w:vertAlign w:val="superscript"/>
     </w:rPr>
-  </w:style>
-  <w:style w:type="character" w:styleId="Endnotenzeichen">
-    <w:name w:val="Endnotenzeichen"/>
-    <w:qFormat/>
-    <w:rPr/>
   </w:style>
   <w:style w:type="character" w:styleId="InternetLink">
     <w:name w:val="Hyperlink"/>
-    <w:rPr>
-      <w:color w:val="000080"/>
-      <w:u w:val="single"/>
-      <w:lang w:val="zxx" w:eastAsia="zxx" w:bidi="zxx"/>
-    </w:rPr>
-  </w:style>
-  <w:style w:type="character" w:styleId="FootnoteAnchor">
-    <w:name w:val="Footnote Anchor"/>
-    <w:rPr>
-      <w:vertAlign w:val="superscript"/>
+    <w:basedOn w:val="CaptionChar"/>
+    <w:rPr>
+      <w:color w:val="4F81BD" w:themeColor="accent1"/>
+    </w:rPr>
+  </w:style>
+  <w:style w:type="character" w:styleId="HeaderChar" w:customStyle="1">
+    <w:name w:val="Header Char"/>
+    <w:basedOn w:val="DefaultParagraphFont"/>
+    <w:link w:val="Header"/>
+    <w:qFormat/>
+    <w:rsid w:val="00cb1f69"/>
+    <w:rPr/>
+  </w:style>
+  <w:style w:type="character" w:styleId="FooterChar" w:customStyle="1">
+    <w:name w:val="Footer Char"/>
+    <w:basedOn w:val="DefaultParagraphFont"/>
+    <w:link w:val="Footer"/>
+    <w:qFormat/>
+    <w:rsid w:val="00cb1f69"/>
+    <w:rPr/>
+  </w:style>
+  <w:style w:type="character" w:styleId="UnresolvedMention">
+    <w:name w:val="Unresolved Mention"/>
+    <w:basedOn w:val="DefaultParagraphFont"/>
+    <w:uiPriority w:val="99"/>
+    <w:semiHidden/>
+    <w:unhideWhenUsed/>
+    <w:qFormat/>
+    <w:rsid w:val="00cb1f69"/>
+    <w:rPr>
+      <w:color w:val="605E5C"/>
+      <w:shd w:fill="E1DFDD" w:val="clear"/>
     </w:rPr>
   </w:style>
   <w:style w:type="character" w:styleId="EndnoteAnchor">
@@ -1452,32 +1548,6 @@
   </w:style>
   <w:style w:type="paragraph" w:styleId="Index">
     <w:name w:val="Index"/>
-    <w:basedOn w:val="Normal"/>
-    <w:qFormat/>
-    <w:pPr>
-      <w:suppressLineNumbers/>
-    </w:pPr>
-    <w:rPr>
-      <w:rFonts w:cs="Arial Unicode MS"/>
-    </w:rPr>
-  </w:style>
-  <w:style w:type="paragraph" w:styleId="Berschrift">
-    <w:name w:val="Überschrift"/>
-    <w:basedOn w:val="Normal"/>
-    <w:next w:val="TextBody"/>
-    <w:qFormat/>
-    <w:pPr>
-      <w:keepNext w:val="true"/>
-      <w:spacing w:before="240" w:after="120"/>
-    </w:pPr>
-    <w:rPr>
-      <w:rFonts w:ascii="Liberation Sans" w:hAnsi="Liberation Sans" w:eastAsia="PingFang SC" w:cs="Arial Unicode MS"/>
-      <w:sz w:val="28"/>
-      <w:szCs w:val="28"/>
-    </w:rPr>
-  </w:style>
-  <w:style w:type="paragraph" w:styleId="Verzeichnis">
-    <w:name w:val="Verzeichnis"/>
     <w:basedOn w:val="Normal"/>
     <w:qFormat/>
     <w:pPr>
@@ -1545,7 +1615,6 @@
       <w:keepNext w:val="true"/>
       <w:keepLines/>
       <w:widowControl/>
-      <w:suppressAutoHyphens w:val="true"/>
       <w:bidi w:val="0"/>
       <w:spacing w:before="0" w:after="200"/>
       <w:jc w:val="center"/>
@@ -1567,7 +1636,6 @@
       <w:keepNext w:val="true"/>
       <w:keepLines/>
       <w:widowControl/>
-      <w:suppressAutoHyphens w:val="true"/>
       <w:bidi w:val="0"/>
       <w:spacing w:before="0" w:after="200"/>
       <w:jc w:val="center"/>
@@ -1674,8 +1742,8 @@
     <w:pPr/>
     <w:rPr/>
   </w:style>
-  <w:style w:type="paragraph" w:styleId="Schaubild" w:customStyle="1">
-    <w:name w:val="Schaubild"/>
+  <w:style w:type="paragraph" w:styleId="Figure" w:customStyle="1">
+    <w:name w:val="Figure"/>
     <w:basedOn w:val="Normal"/>
     <w:qFormat/>
     <w:pPr/>
@@ -1683,7 +1751,7 @@
   </w:style>
   <w:style w:type="paragraph" w:styleId="CaptionedFigure" w:customStyle="1">
     <w:name w:val="Captioned Figure"/>
-    <w:basedOn w:val="Schaubild"/>
+    <w:basedOn w:val="Figure"/>
     <w:qFormat/>
     <w:pPr>
       <w:keepNext w:val="true"/>
@@ -1706,12 +1774,52 @@
       <w:color w:val="365F91" w:themeColor="accent1" w:themeShade="bf"/>
     </w:rPr>
   </w:style>
-  <w:style w:type="paragraph" w:styleId="NoteExampleGrey">
-    <w:name w:val="NoteExampleGrey"/>
-    <w:basedOn w:val="Normal"/>
+  <w:style w:type="paragraph" w:styleId="HeaderandFooter">
+    <w:name w:val="Header and Footer"/>
+    <w:basedOn w:val="Normal"/>
+    <w:qFormat/>
+    <w:pPr/>
+    <w:rPr/>
+  </w:style>
+  <w:style w:type="paragraph" w:styleId="Header">
+    <w:name w:val="Header"/>
+    <w:basedOn w:val="Normal"/>
+    <w:link w:val="HeaderChar"/>
+    <w:unhideWhenUsed/>
+    <w:rsid w:val="00cb1f69"/>
+    <w:pPr>
+      <w:tabs>
+        <w:tab w:val="clear" w:pos="720"/>
+        <w:tab w:val="center" w:pos="4680" w:leader="none"/>
+        <w:tab w:val="right" w:pos="9360" w:leader="none"/>
+      </w:tabs>
+      <w:spacing w:before="0" w:after="0"/>
+    </w:pPr>
+    <w:rPr/>
+  </w:style>
+  <w:style w:type="paragraph" w:styleId="Footer">
+    <w:name w:val="Footer"/>
+    <w:basedOn w:val="Normal"/>
+    <w:link w:val="FooterChar"/>
+    <w:unhideWhenUsed/>
+    <w:rsid w:val="00cb1f69"/>
+    <w:pPr>
+      <w:tabs>
+        <w:tab w:val="clear" w:pos="720"/>
+        <w:tab w:val="center" w:pos="4680" w:leader="none"/>
+        <w:tab w:val="right" w:pos="9360" w:leader="none"/>
+      </w:tabs>
+      <w:spacing w:before="0" w:after="0"/>
+    </w:pPr>
+    <w:rPr/>
+  </w:style>
+  <w:style w:type="paragraph" w:styleId="Heading9Grey">
+    <w:name w:val="Heading9Grey"/>
+    <w:basedOn w:val="Heading9"/>
     <w:qFormat/>
     <w:pPr>
       <w:shd w:val="clear" w:fill="DDDDDD"/>
+      <w:spacing w:before="0" w:after="200"/>
     </w:pPr>
     <w:rPr/>
   </w:style>
@@ -1787,13 +1895,12 @@
     </w:pPr>
     <w:rPr/>
   </w:style>
-  <w:style w:type="paragraph" w:styleId="Heading9Grey">
-    <w:name w:val="Heading9Grey"/>
-    <w:basedOn w:val="Heading9"/>
+  <w:style w:type="paragraph" w:styleId="NoteExampleGrey">
+    <w:name w:val="NoteExampleGrey"/>
+    <w:basedOn w:val="Normal"/>
     <w:qFormat/>
     <w:pPr>
       <w:shd w:val="clear" w:fill="DDDDDD"/>
-      <w:spacing w:before="0" w:after="200"/>
     </w:pPr>
     <w:rPr/>
   </w:style>
@@ -1807,23 +1914,6 @@
     </w:pPr>
     <w:rPr>
       <w:sz w:val="10"/>
-    </w:rPr>
-  </w:style>
-  <w:style w:type="paragraph" w:styleId="HorizontalLine">
-    <w:name w:val="Horizontal Line"/>
-    <w:basedOn w:val="Normal"/>
-    <w:next w:val="TextBody"/>
-    <w:qFormat/>
-    <w:pPr>
-      <w:suppressLineNumbers/>
-      <w:pBdr>
-        <w:bottom w:val="double" w:sz="2" w:space="0" w:color="808080"/>
-      </w:pBdr>
-      <w:spacing w:before="0" w:after="283"/>
-    </w:pPr>
-    <w:rPr>
-      <w:sz w:val="12"/>
-      <w:szCs w:val="12"/>
     </w:rPr>
   </w:style>
   <w:style w:type="numbering" w:styleId="NoList" w:default="1">

</xml_diff>